<commit_message>
commit working directories implementatie en meetrapporten
</commit_message>
<xml_diff>
--- a/implementatieplannen/working/Implementatieplan RGBtoIntensity.docx
+++ b/implementatieplannen/working/Implementatieplan RGBtoIntensity.docx
@@ -6,410 +6,862 @@
       <w:pPr>
         <w:pStyle w:val="Kop1"/>
         <w:rPr>
-          <w:lang w:val="nl-NL"/>
-        </w:rPr>
-      </w:pPr>
-      <w:r>
-        <w:rPr>
+          <w:color w:val="92D050"/>
+          <w:lang w:val="nl-NL"/>
+        </w:rPr>
+      </w:pPr>
+      <w:r>
+        <w:rPr>
+          <w:color w:val="92D050"/>
           <w:lang w:val="nl-NL"/>
         </w:rPr>
         <w:t xml:space="preserve">Implementatieplan </w:t>
       </w:r>
-      <w:r>
-        <w:rPr>
-          <w:lang w:val="nl-NL"/>
-        </w:rPr>
-        <w:t>RGB to Instensity</w:t>
+      <w:proofErr w:type="spellStart"/>
+      <w:r>
+        <w:rPr>
+          <w:color w:val="92D050"/>
+          <w:lang w:val="nl-NL"/>
+        </w:rPr>
+        <w:t>RGBto</w:t>
+      </w:r>
+      <w:r>
+        <w:rPr>
+          <w:color w:val="92D050"/>
+          <w:lang w:val="nl-NL"/>
+        </w:rPr>
+        <w:t>Instensity</w:t>
+      </w:r>
+      <w:proofErr w:type="spellEnd"/>
+    </w:p>
+    <w:p>
+      <w:pPr>
+        <w:ind w:left="1440"/>
+        <w:rPr>
+          <w:sz w:val="22"/>
+          <w:lang w:val="nl-NL"/>
+        </w:rPr>
+      </w:pPr>
+      <w:r>
+        <w:rPr>
+          <w:sz w:val="22"/>
+          <w:lang w:val="nl-NL"/>
+        </w:rPr>
+        <w:t>Jeremy ruizenaar 09-03-17</w:t>
       </w:r>
     </w:p>
     <w:p>
       <w:pPr>
         <w:pStyle w:val="Kop2"/>
         <w:rPr>
-          <w:lang w:val="nl-NL"/>
-        </w:rPr>
-      </w:pPr>
-      <w:r>
-        <w:rPr>
-          <w:lang w:val="nl-NL"/>
-        </w:rPr>
-        <w:t>N</w:t>
-      </w:r>
-      <w:r>
-        <w:rPr>
-          <w:lang w:val="nl-NL"/>
-        </w:rPr>
-        <w:t>amen en datum</w:t>
-      </w:r>
-    </w:p>
-    <w:p>
-      <w:pPr>
-        <w:ind w:left="1440"/>
-        <w:rPr>
-          <w:lang w:val="nl-NL"/>
-        </w:rPr>
-      </w:pPr>
-      <w:r>
-        <w:rPr>
-          <w:lang w:val="nl-NL"/>
-        </w:rPr>
-        <w:t>Jeremy ruizenaar 09-03-17</w:t>
+          <w:color w:val="92D050"/>
+          <w:lang w:val="nl-NL"/>
+        </w:rPr>
+      </w:pPr>
+      <w:r>
+        <w:rPr>
+          <w:color w:val="92D050"/>
+          <w:lang w:val="nl-NL"/>
+        </w:rPr>
+        <w:t>Doel</w:t>
+      </w:r>
+      <w:r>
+        <w:rPr>
+          <w:color w:val="92D050"/>
+          <w:lang w:val="nl-NL"/>
+        </w:rPr>
+        <w:t xml:space="preserve"> onderzoek</w:t>
+      </w:r>
+    </w:p>
+    <w:p>
+      <w:pPr>
+        <w:ind w:left="720" w:firstLine="720"/>
+        <w:rPr>
+          <w:sz w:val="22"/>
+          <w:lang w:val="nl-NL"/>
+        </w:rPr>
+      </w:pPr>
+      <w:r>
+        <w:rPr>
+          <w:sz w:val="22"/>
+          <w:lang w:val="nl-NL"/>
+        </w:rPr>
+        <w:t xml:space="preserve">Het doel van deze implementatie is het omzetten van een </w:t>
+      </w:r>
+      <w:proofErr w:type="spellStart"/>
+      <w:r>
+        <w:rPr>
+          <w:sz w:val="22"/>
+          <w:lang w:val="nl-NL"/>
+        </w:rPr>
+        <w:t>RGBimage</w:t>
+      </w:r>
+      <w:proofErr w:type="spellEnd"/>
+      <w:r>
+        <w:rPr>
+          <w:sz w:val="22"/>
+          <w:lang w:val="nl-NL"/>
+        </w:rPr>
+        <w:t xml:space="preserve"> naar een </w:t>
+      </w:r>
+      <w:proofErr w:type="spellStart"/>
+      <w:r>
+        <w:rPr>
+          <w:sz w:val="22"/>
+          <w:lang w:val="nl-NL"/>
+        </w:rPr>
+        <w:t>Intensityimage</w:t>
+      </w:r>
+      <w:proofErr w:type="spellEnd"/>
+      <w:r>
+        <w:rPr>
+          <w:sz w:val="22"/>
+          <w:lang w:val="nl-NL"/>
+        </w:rPr>
+        <w:t>.</w:t>
+      </w:r>
+      <w:r>
+        <w:rPr>
+          <w:sz w:val="22"/>
+          <w:lang w:val="nl-NL"/>
+        </w:rPr>
+        <w:t xml:space="preserve"> </w:t>
+      </w:r>
+      <w:r>
+        <w:rPr>
+          <w:sz w:val="22"/>
+          <w:lang w:val="nl-NL"/>
+        </w:rPr>
+        <w:t xml:space="preserve">Dit moet efficiënt en snel kunnen gebeuren. Verder  moet dit algoritme bruikbaar zijn binnen het </w:t>
+      </w:r>
+      <w:proofErr w:type="spellStart"/>
+      <w:r>
+        <w:rPr>
+          <w:sz w:val="22"/>
+          <w:lang w:val="nl-NL"/>
+        </w:rPr>
+        <w:t>vision</w:t>
+      </w:r>
+      <w:proofErr w:type="spellEnd"/>
+      <w:r>
+        <w:rPr>
+          <w:sz w:val="22"/>
+          <w:lang w:val="nl-NL"/>
+        </w:rPr>
+        <w:t xml:space="preserve"> project geleverd door de HU.</w:t>
       </w:r>
     </w:p>
     <w:p>
       <w:pPr>
         <w:pStyle w:val="Kop2"/>
         <w:rPr>
-          <w:lang w:val="nl-NL"/>
-        </w:rPr>
-      </w:pPr>
-      <w:r>
-        <w:rPr>
-          <w:lang w:val="nl-NL"/>
-        </w:rPr>
-        <w:t>Doel</w:t>
-      </w:r>
-    </w:p>
-    <w:p>
-      <w:pPr>
-        <w:ind w:left="720" w:firstLine="720"/>
-        <w:rPr>
-          <w:lang w:val="nl-NL"/>
-        </w:rPr>
-      </w:pPr>
-      <w:r>
-        <w:rPr>
-          <w:lang w:val="nl-NL"/>
-        </w:rPr>
-        <w:t>Het doel van deze implementatie is het omzetten van een RGBimage naar een Intensityimage.</w:t>
-      </w:r>
-      <w:r>
-        <w:rPr>
+          <w:color w:val="92D050"/>
+          <w:lang w:val="nl-NL"/>
+        </w:rPr>
+      </w:pPr>
+      <w:r>
+        <w:rPr>
+          <w:color w:val="92D050"/>
+          <w:lang w:val="nl-NL"/>
+        </w:rPr>
+        <w:t>Bruikbare algoritmes</w:t>
+      </w:r>
+    </w:p>
+    <w:p>
+      <w:pPr>
+        <w:rPr>
+          <w:sz w:val="22"/>
+          <w:lang w:val="nl-NL"/>
+        </w:rPr>
+      </w:pPr>
+      <w:r>
+        <w:rPr>
+          <w:sz w:val="22"/>
+          <w:lang w:val="nl-NL"/>
+        </w:rPr>
+        <w:t>Er zijn verschillende bruikbare algoritmes mogelijk op dit probleem op te lossen:</w:t>
+      </w:r>
+    </w:p>
+    <w:p>
+      <w:pPr>
+        <w:rPr>
+          <w:sz w:val="22"/>
+          <w:lang w:val="nl-NL"/>
+        </w:rPr>
+      </w:pPr>
+      <w:r>
+        <w:rPr>
+          <w:sz w:val="22"/>
+          <w:lang w:val="nl-NL"/>
+        </w:rPr>
+        <w:t xml:space="preserve">1. </w:t>
+      </w:r>
+      <w:proofErr w:type="spellStart"/>
+      <w:r>
+        <w:rPr>
+          <w:sz w:val="22"/>
+          <w:lang w:val="nl-NL"/>
+        </w:rPr>
+        <w:t>Averaging</w:t>
+      </w:r>
+      <w:proofErr w:type="spellEnd"/>
+    </w:p>
+    <w:p>
+      <w:pPr>
+        <w:rPr>
+          <w:sz w:val="22"/>
+          <w:lang w:val="nl-NL"/>
+        </w:rPr>
+      </w:pPr>
+      <w:r>
+        <w:rPr>
+          <w:sz w:val="22"/>
+          <w:lang w:val="nl-NL"/>
+        </w:rPr>
+        <w:t xml:space="preserve">Bij </w:t>
+      </w:r>
+      <w:proofErr w:type="spellStart"/>
+      <w:r>
+        <w:rPr>
+          <w:sz w:val="22"/>
+          <w:lang w:val="nl-NL"/>
+        </w:rPr>
+        <w:t>averaging</w:t>
+      </w:r>
+      <w:proofErr w:type="spellEnd"/>
+      <w:r>
+        <w:rPr>
+          <w:sz w:val="22"/>
+          <w:lang w:val="nl-NL"/>
+        </w:rPr>
+        <w:t xml:space="preserve"> wordt er </w:t>
+      </w:r>
+      <w:r>
+        <w:rPr>
+          <w:sz w:val="22"/>
+          <w:lang w:val="nl-NL"/>
+        </w:rPr>
+        <w:t xml:space="preserve">per pixel </w:t>
+      </w:r>
+      <w:r>
+        <w:rPr>
+          <w:sz w:val="22"/>
+          <w:lang w:val="nl-NL"/>
+        </w:rPr>
+        <w:t xml:space="preserve">een </w:t>
+      </w:r>
+      <w:proofErr w:type="spellStart"/>
+      <w:r>
+        <w:rPr>
+          <w:sz w:val="22"/>
+          <w:lang w:val="nl-NL"/>
+        </w:rPr>
+        <w:t>linear</w:t>
+      </w:r>
+      <w:proofErr w:type="spellEnd"/>
+      <w:r>
+        <w:rPr>
+          <w:sz w:val="22"/>
+          <w:lang w:val="nl-NL"/>
+        </w:rPr>
+        <w:t xml:space="preserve"> gemiddelde genomen tussen de drie kleur kanalen </w:t>
+      </w:r>
+    </w:p>
+    <w:p>
+      <w:pPr>
+        <w:rPr>
+          <w:sz w:val="22"/>
+          <w:lang w:val="nl-NL"/>
+        </w:rPr>
+      </w:pPr>
+      <w:r>
+        <w:rPr>
+          <w:sz w:val="22"/>
+          <w:lang w:val="nl-NL"/>
+        </w:rPr>
+        <w:t xml:space="preserve">2. </w:t>
+      </w:r>
+      <w:proofErr w:type="spellStart"/>
+      <w:r>
+        <w:rPr>
+          <w:sz w:val="22"/>
+          <w:lang w:val="nl-NL"/>
+        </w:rPr>
+        <w:t>Luminance</w:t>
+      </w:r>
+      <w:proofErr w:type="spellEnd"/>
+      <w:r>
+        <w:rPr>
+          <w:sz w:val="22"/>
           <w:lang w:val="nl-NL"/>
         </w:rPr>
         <w:t xml:space="preserve"> </w:t>
       </w:r>
-      <w:r>
-        <w:rPr>
-          <w:lang w:val="nl-NL"/>
-        </w:rPr>
-        <w:t>Dit moet efficiënt en snel kunnen gebeuren. Verder  moet dit algoritme bruikbaar zijn binnen het vision project geleverd door de HU.</w:t>
-      </w:r>
+      <w:proofErr w:type="spellStart"/>
+      <w:r>
+        <w:rPr>
+          <w:sz w:val="22"/>
+          <w:lang w:val="nl-NL"/>
+        </w:rPr>
+        <w:t>correction</w:t>
+      </w:r>
+      <w:proofErr w:type="spellEnd"/>
+    </w:p>
+    <w:p>
+      <w:pPr>
+        <w:rPr>
+          <w:sz w:val="22"/>
+          <w:lang w:val="nl-NL"/>
+        </w:rPr>
+      </w:pPr>
+      <w:r>
+        <w:rPr>
+          <w:sz w:val="22"/>
+          <w:lang w:val="nl-NL"/>
+        </w:rPr>
+        <w:t xml:space="preserve">Bij </w:t>
+      </w:r>
+      <w:proofErr w:type="spellStart"/>
+      <w:r>
+        <w:rPr>
+          <w:sz w:val="22"/>
+          <w:lang w:val="nl-NL"/>
+        </w:rPr>
+        <w:t>luminance</w:t>
+      </w:r>
+      <w:proofErr w:type="spellEnd"/>
+      <w:r>
+        <w:rPr>
+          <w:sz w:val="22"/>
+          <w:lang w:val="nl-NL"/>
+        </w:rPr>
+        <w:t xml:space="preserve"> </w:t>
+      </w:r>
+      <w:proofErr w:type="spellStart"/>
+      <w:r>
+        <w:rPr>
+          <w:sz w:val="22"/>
+          <w:lang w:val="nl-NL"/>
+        </w:rPr>
+        <w:t>correction</w:t>
+      </w:r>
+      <w:proofErr w:type="spellEnd"/>
+      <w:r>
+        <w:rPr>
+          <w:sz w:val="22"/>
+          <w:lang w:val="nl-NL"/>
+        </w:rPr>
+        <w:t xml:space="preserve">  worden</w:t>
+      </w:r>
+      <w:r>
+        <w:rPr>
+          <w:sz w:val="22"/>
+          <w:lang w:val="nl-NL"/>
+        </w:rPr>
+        <w:t xml:space="preserve"> per pixel</w:t>
+      </w:r>
+      <w:r>
+        <w:rPr>
+          <w:sz w:val="22"/>
+          <w:lang w:val="nl-NL"/>
+        </w:rPr>
+        <w:t xml:space="preserve"> de drie kleur kanalen gewogen naar gevoeligheid voor het menselijk zicht. De </w:t>
+      </w:r>
+      <w:proofErr w:type="spellStart"/>
+      <w:r>
+        <w:rPr>
+          <w:sz w:val="22"/>
+          <w:lang w:val="nl-NL"/>
+        </w:rPr>
+        <w:t>coefficienten</w:t>
+      </w:r>
+      <w:proofErr w:type="spellEnd"/>
+      <w:r>
+        <w:rPr>
+          <w:sz w:val="22"/>
+          <w:lang w:val="nl-NL"/>
+        </w:rPr>
+        <w:t xml:space="preserve"> waarmee de kleur kanalen gewogen worden zijn 0.3*R + 0,59*g + 0,11*b, deze formule heeft als uitkomst die intensiteit.</w:t>
+      </w:r>
+    </w:p>
+    <w:p>
+      <w:pPr>
+        <w:rPr>
+          <w:sz w:val="22"/>
+          <w:lang w:val="nl-NL"/>
+        </w:rPr>
+      </w:pPr>
+      <w:r>
+        <w:rPr>
+          <w:sz w:val="22"/>
+          <w:lang w:val="nl-NL"/>
+        </w:rPr>
+        <w:t xml:space="preserve">3. </w:t>
+      </w:r>
+      <w:proofErr w:type="spellStart"/>
+      <w:r>
+        <w:rPr>
+          <w:sz w:val="22"/>
+          <w:lang w:val="nl-NL"/>
+        </w:rPr>
+        <w:t>Desaturation</w:t>
+      </w:r>
+      <w:proofErr w:type="spellEnd"/>
+    </w:p>
+    <w:p>
+      <w:pPr>
+        <w:rPr>
+          <w:sz w:val="22"/>
+          <w:lang w:val="nl-NL"/>
+        </w:rPr>
+      </w:pPr>
+      <w:r>
+        <w:rPr>
+          <w:sz w:val="22"/>
+          <w:lang w:val="nl-NL"/>
+        </w:rPr>
+        <w:t xml:space="preserve">Bij </w:t>
+      </w:r>
+      <w:proofErr w:type="spellStart"/>
+      <w:r>
+        <w:rPr>
+          <w:sz w:val="22"/>
+          <w:lang w:val="nl-NL"/>
+        </w:rPr>
+        <w:t>desaturation</w:t>
+      </w:r>
+      <w:proofErr w:type="spellEnd"/>
+      <w:r>
+        <w:rPr>
+          <w:sz w:val="22"/>
+          <w:lang w:val="nl-NL"/>
+        </w:rPr>
+        <w:t xml:space="preserve"> wordt</w:t>
+      </w:r>
+      <w:r>
+        <w:rPr>
+          <w:sz w:val="22"/>
+          <w:lang w:val="nl-NL"/>
+        </w:rPr>
+        <w:t xml:space="preserve"> per pixel</w:t>
+      </w:r>
+      <w:r>
+        <w:rPr>
+          <w:sz w:val="22"/>
+          <w:lang w:val="nl-NL"/>
+        </w:rPr>
+        <w:t xml:space="preserve"> een RGB waarde omgezet in een HSL waarde. De</w:t>
+      </w:r>
+      <w:r>
+        <w:rPr>
+          <w:sz w:val="22"/>
+          <w:lang w:val="nl-NL"/>
+        </w:rPr>
+        <w:t xml:space="preserve"> </w:t>
+      </w:r>
+      <w:proofErr w:type="spellStart"/>
+      <w:r>
+        <w:rPr>
+          <w:sz w:val="22"/>
+          <w:lang w:val="nl-NL"/>
+        </w:rPr>
+        <w:t>hue</w:t>
+      </w:r>
+      <w:proofErr w:type="spellEnd"/>
+      <w:r>
+        <w:rPr>
+          <w:sz w:val="22"/>
+          <w:lang w:val="nl-NL"/>
+        </w:rPr>
+        <w:t xml:space="preserve"> wordt gezet op een willekeurige kleur en</w:t>
+      </w:r>
+      <w:r>
+        <w:rPr>
+          <w:sz w:val="22"/>
+          <w:lang w:val="nl-NL"/>
+        </w:rPr>
+        <w:t xml:space="preserve"> </w:t>
+      </w:r>
+      <w:r>
+        <w:rPr>
+          <w:sz w:val="22"/>
+          <w:lang w:val="nl-NL"/>
+        </w:rPr>
+        <w:t xml:space="preserve">de </w:t>
+      </w:r>
+      <w:proofErr w:type="spellStart"/>
+      <w:r>
+        <w:rPr>
+          <w:sz w:val="22"/>
+          <w:lang w:val="nl-NL"/>
+        </w:rPr>
+        <w:t>saturation</w:t>
+      </w:r>
+      <w:proofErr w:type="spellEnd"/>
+      <w:r>
+        <w:rPr>
+          <w:sz w:val="22"/>
+          <w:lang w:val="nl-NL"/>
+        </w:rPr>
+        <w:t xml:space="preserve"> </w:t>
+      </w:r>
+      <w:r>
+        <w:rPr>
+          <w:sz w:val="22"/>
+          <w:lang w:val="nl-NL"/>
+        </w:rPr>
+        <w:t xml:space="preserve">wordt op nul gezet. De </w:t>
+      </w:r>
+      <w:proofErr w:type="spellStart"/>
+      <w:r>
+        <w:rPr>
+          <w:sz w:val="22"/>
+          <w:lang w:val="nl-NL"/>
+        </w:rPr>
+        <w:t>lightness</w:t>
+      </w:r>
+      <w:proofErr w:type="spellEnd"/>
+      <w:r>
+        <w:rPr>
+          <w:sz w:val="22"/>
+          <w:lang w:val="nl-NL"/>
+        </w:rPr>
+        <w:t xml:space="preserve"> </w:t>
+      </w:r>
+      <w:r>
+        <w:rPr>
+          <w:sz w:val="22"/>
+          <w:lang w:val="nl-NL"/>
+        </w:rPr>
+        <w:t>kan berekend worden door</w:t>
+      </w:r>
+      <w:r>
+        <w:rPr>
+          <w:sz w:val="22"/>
+          <w:lang w:val="nl-NL"/>
+        </w:rPr>
+        <w:t xml:space="preserve"> het volgende algoritme </w:t>
+      </w:r>
+      <w:proofErr w:type="spellStart"/>
+      <w:r>
+        <w:rPr>
+          <w:sz w:val="22"/>
+          <w:lang w:val="nl-NL"/>
+        </w:rPr>
+        <w:t>lightness</w:t>
+      </w:r>
+      <w:proofErr w:type="spellEnd"/>
+      <w:r>
+        <w:rPr>
+          <w:sz w:val="22"/>
+          <w:lang w:val="nl-NL"/>
+        </w:rPr>
+        <w:t xml:space="preserve"> =( max ( R, G, B ) + min (R, G, B ) ) / 2</w:t>
+      </w:r>
+    </w:p>
+    <w:p>
+      <w:pPr>
+        <w:rPr>
+          <w:sz w:val="22"/>
+          <w:lang w:val="nl-NL"/>
+        </w:rPr>
+      </w:pPr>
+      <w:r>
+        <w:rPr>
+          <w:sz w:val="22"/>
+          <w:lang w:val="nl-NL"/>
+        </w:rPr>
+        <w:t xml:space="preserve">4. </w:t>
+      </w:r>
+      <w:proofErr w:type="spellStart"/>
+      <w:r>
+        <w:rPr>
+          <w:sz w:val="22"/>
+          <w:lang w:val="nl-NL"/>
+        </w:rPr>
+        <w:t>Decomposition</w:t>
+      </w:r>
+      <w:proofErr w:type="spellEnd"/>
+    </w:p>
+    <w:p>
+      <w:pPr>
+        <w:rPr>
+          <w:sz w:val="22"/>
+          <w:lang w:val="nl-NL"/>
+        </w:rPr>
+      </w:pPr>
+      <w:r>
+        <w:rPr>
+          <w:sz w:val="22"/>
+          <w:lang w:val="nl-NL"/>
+        </w:rPr>
+        <w:t xml:space="preserve">Bij </w:t>
+      </w:r>
+      <w:proofErr w:type="spellStart"/>
+      <w:r>
+        <w:rPr>
+          <w:sz w:val="22"/>
+          <w:lang w:val="nl-NL"/>
+        </w:rPr>
+        <w:t>decomposition</w:t>
+      </w:r>
+      <w:proofErr w:type="spellEnd"/>
+      <w:r>
+        <w:rPr>
+          <w:sz w:val="22"/>
+          <w:lang w:val="nl-NL"/>
+        </w:rPr>
+        <w:t xml:space="preserve"> kan er onderscheid gemaakt worden tussen maximum en minimum </w:t>
+      </w:r>
+      <w:proofErr w:type="spellStart"/>
+      <w:r>
+        <w:rPr>
+          <w:sz w:val="22"/>
+          <w:lang w:val="nl-NL"/>
+        </w:rPr>
+        <w:t>decomposition</w:t>
+      </w:r>
+      <w:proofErr w:type="spellEnd"/>
+      <w:r>
+        <w:rPr>
+          <w:sz w:val="22"/>
+          <w:lang w:val="nl-NL"/>
+        </w:rPr>
+        <w:t xml:space="preserve">. Bij maximum </w:t>
+      </w:r>
+      <w:proofErr w:type="spellStart"/>
+      <w:r>
+        <w:rPr>
+          <w:sz w:val="22"/>
+          <w:lang w:val="nl-NL"/>
+        </w:rPr>
+        <w:t>decomposition</w:t>
+      </w:r>
+      <w:proofErr w:type="spellEnd"/>
+      <w:r>
+        <w:rPr>
+          <w:sz w:val="22"/>
+          <w:lang w:val="nl-NL"/>
+        </w:rPr>
+        <w:t xml:space="preserve"> wordt</w:t>
+      </w:r>
+      <w:r>
+        <w:rPr>
+          <w:sz w:val="22"/>
+          <w:lang w:val="nl-NL"/>
+        </w:rPr>
+        <w:t xml:space="preserve"> per pixel de </w:t>
+      </w:r>
+      <w:proofErr w:type="spellStart"/>
+      <w:r>
+        <w:rPr>
+          <w:sz w:val="22"/>
+          <w:lang w:val="nl-NL"/>
+        </w:rPr>
+        <w:t>intensity</w:t>
+      </w:r>
+      <w:proofErr w:type="spellEnd"/>
+      <w:r>
+        <w:rPr>
+          <w:sz w:val="22"/>
+          <w:lang w:val="nl-NL"/>
+        </w:rPr>
+        <w:t xml:space="preserve"> </w:t>
+      </w:r>
+      <w:r>
+        <w:rPr>
+          <w:sz w:val="22"/>
+          <w:lang w:val="nl-NL"/>
+        </w:rPr>
+        <w:t xml:space="preserve"> gelijk aan max ( R, G, B</w:t>
+      </w:r>
+      <w:r>
+        <w:rPr>
+          <w:sz w:val="22"/>
+          <w:lang w:val="nl-NL"/>
+        </w:rPr>
+        <w:t xml:space="preserve"> </w:t>
+      </w:r>
+      <w:r>
+        <w:rPr>
+          <w:sz w:val="22"/>
+          <w:lang w:val="nl-NL"/>
+        </w:rPr>
+        <w:t xml:space="preserve">), en bij minimum </w:t>
+      </w:r>
+      <w:proofErr w:type="spellStart"/>
+      <w:r>
+        <w:rPr>
+          <w:sz w:val="22"/>
+          <w:lang w:val="nl-NL"/>
+        </w:rPr>
+        <w:t>decomposition</w:t>
+      </w:r>
+      <w:proofErr w:type="spellEnd"/>
+      <w:r>
+        <w:rPr>
+          <w:sz w:val="22"/>
+          <w:lang w:val="nl-NL"/>
+        </w:rPr>
+        <w:t xml:space="preserve"> </w:t>
+      </w:r>
+      <w:r>
+        <w:rPr>
+          <w:sz w:val="22"/>
+          <w:lang w:val="nl-NL"/>
+        </w:rPr>
+        <w:t xml:space="preserve">wordt de </w:t>
+      </w:r>
+      <w:proofErr w:type="spellStart"/>
+      <w:r>
+        <w:rPr>
+          <w:sz w:val="22"/>
+          <w:lang w:val="nl-NL"/>
+        </w:rPr>
+        <w:t>intensity</w:t>
+      </w:r>
+      <w:proofErr w:type="spellEnd"/>
+      <w:r>
+        <w:rPr>
+          <w:sz w:val="22"/>
+          <w:lang w:val="nl-NL"/>
+        </w:rPr>
+        <w:t xml:space="preserve"> gelijk aan min ( R, G, B ).</w:t>
+      </w:r>
+    </w:p>
+    <w:p>
+      <w:pPr>
+        <w:rPr>
+          <w:sz w:val="22"/>
+          <w:lang w:val="nl-NL"/>
+        </w:rPr>
+      </w:pPr>
+      <w:r>
+        <w:rPr>
+          <w:sz w:val="22"/>
+          <w:lang w:val="nl-NL"/>
+        </w:rPr>
+        <w:t xml:space="preserve">5. Single </w:t>
+      </w:r>
+      <w:proofErr w:type="spellStart"/>
+      <w:r>
+        <w:rPr>
+          <w:sz w:val="22"/>
+          <w:lang w:val="nl-NL"/>
+        </w:rPr>
+        <w:t>color</w:t>
+      </w:r>
+      <w:proofErr w:type="spellEnd"/>
+      <w:r>
+        <w:rPr>
+          <w:sz w:val="22"/>
+          <w:lang w:val="nl-NL"/>
+        </w:rPr>
+        <w:t xml:space="preserve"> </w:t>
+      </w:r>
+      <w:proofErr w:type="spellStart"/>
+      <w:r>
+        <w:rPr>
+          <w:sz w:val="22"/>
+          <w:lang w:val="nl-NL"/>
+        </w:rPr>
+        <w:t>channel</w:t>
+      </w:r>
+      <w:proofErr w:type="spellEnd"/>
+    </w:p>
+    <w:p>
+      <w:pPr>
+        <w:rPr>
+          <w:sz w:val="22"/>
+          <w:lang w:val="nl-NL"/>
+        </w:rPr>
+      </w:pPr>
+      <w:r>
+        <w:rPr>
+          <w:sz w:val="22"/>
+          <w:lang w:val="nl-NL"/>
+        </w:rPr>
+        <w:t xml:space="preserve">Bij single </w:t>
+      </w:r>
+      <w:proofErr w:type="spellStart"/>
+      <w:r>
+        <w:rPr>
+          <w:sz w:val="22"/>
+          <w:lang w:val="nl-NL"/>
+        </w:rPr>
+        <w:t>color</w:t>
+      </w:r>
+      <w:proofErr w:type="spellEnd"/>
+      <w:r>
+        <w:rPr>
+          <w:sz w:val="22"/>
+          <w:lang w:val="nl-NL"/>
+        </w:rPr>
+        <w:t xml:space="preserve"> </w:t>
+      </w:r>
+      <w:proofErr w:type="spellStart"/>
+      <w:r>
+        <w:rPr>
+          <w:sz w:val="22"/>
+          <w:lang w:val="nl-NL"/>
+        </w:rPr>
+        <w:t>channel</w:t>
+      </w:r>
+      <w:proofErr w:type="spellEnd"/>
+      <w:r>
+        <w:rPr>
+          <w:sz w:val="22"/>
+          <w:lang w:val="nl-NL"/>
+        </w:rPr>
+        <w:t xml:space="preserve"> wordt de intensiteit per pixel gelijk aan de waarde van één van de drie kleur kanalen</w:t>
+      </w:r>
+      <w:r>
+        <w:rPr>
+          <w:sz w:val="22"/>
+          <w:lang w:val="nl-NL"/>
+        </w:rPr>
+        <w:t>.</w:t>
+      </w:r>
+    </w:p>
+    <w:p>
+      <w:pPr>
+        <w:rPr>
+          <w:lang w:val="nl-NL"/>
+        </w:rPr>
+      </w:pPr>
+    </w:p>
+    <w:p>
+      <w:pPr>
+        <w:rPr>
+          <w:lang w:val="nl-NL"/>
+        </w:rPr>
+      </w:pPr>
+    </w:p>
+    <w:p>
+      <w:pPr>
+        <w:rPr>
+          <w:lang w:val="nl-NL"/>
+        </w:rPr>
+      </w:pPr>
+    </w:p>
+    <w:p>
+      <w:pPr>
+        <w:rPr>
+          <w:lang w:val="nl-NL"/>
+        </w:rPr>
+      </w:pPr>
     </w:p>
     <w:p>
       <w:pPr>
         <w:pStyle w:val="Kop2"/>
         <w:rPr>
-          <w:lang w:val="nl-NL"/>
-        </w:rPr>
-      </w:pPr>
-      <w:r>
-        <w:rPr>
-          <w:lang w:val="nl-NL"/>
-        </w:rPr>
-        <w:t>Methoden</w:t>
-      </w:r>
-    </w:p>
-    <w:p>
-      <w:pPr>
-        <w:rPr>
-          <w:lang w:val="nl-NL"/>
-        </w:rPr>
-      </w:pPr>
-      <w:r>
-        <w:rPr>
-          <w:lang w:val="nl-NL"/>
-        </w:rPr>
-        <w:t>Er zijn verschillende bruikbare algoritmes mogelijk op dit probleem op te lossen:</w:t>
-      </w:r>
-    </w:p>
-    <w:p>
-      <w:pPr>
-        <w:rPr>
-          <w:lang w:val="nl-NL"/>
-        </w:rPr>
-      </w:pPr>
-      <w:r>
-        <w:rPr>
-          <w:lang w:val="nl-NL"/>
-        </w:rPr>
-        <w:t>1. Averaging</w:t>
-      </w:r>
-    </w:p>
-    <w:p>
-      <w:pPr>
-        <w:rPr>
-          <w:lang w:val="nl-NL"/>
-        </w:rPr>
-      </w:pPr>
-      <w:r>
-        <w:rPr>
-          <w:lang w:val="nl-NL"/>
-        </w:rPr>
-        <w:t xml:space="preserve">Bij </w:t>
-      </w:r>
-      <w:r>
-        <w:rPr>
-          <w:lang w:val="nl-NL"/>
-        </w:rPr>
-        <w:t xml:space="preserve">averaging wordt er </w:t>
-      </w:r>
-      <w:r>
-        <w:rPr>
-          <w:lang w:val="nl-NL"/>
-        </w:rPr>
-        <w:t xml:space="preserve">per pixel </w:t>
-      </w:r>
-      <w:r>
-        <w:rPr>
-          <w:lang w:val="nl-NL"/>
-        </w:rPr>
-        <w:t xml:space="preserve">een linear gemiddelde genomen tussen de drie kleur kanalen </w:t>
-      </w:r>
-    </w:p>
-    <w:p>
-      <w:pPr>
-        <w:rPr>
-          <w:lang w:val="nl-NL"/>
-        </w:rPr>
-      </w:pPr>
-      <w:r>
-        <w:rPr>
-          <w:lang w:val="nl-NL"/>
-        </w:rPr>
-        <w:t>2. Luminance correction</w:t>
-      </w:r>
-    </w:p>
-    <w:p>
-      <w:pPr>
-        <w:rPr>
-          <w:lang w:val="nl-NL"/>
-        </w:rPr>
-      </w:pPr>
-      <w:r>
-        <w:rPr>
-          <w:lang w:val="nl-NL"/>
-        </w:rPr>
-        <w:t>Bij luminance correction  worden</w:t>
-      </w:r>
-      <w:r>
-        <w:rPr>
-          <w:lang w:val="nl-NL"/>
-        </w:rPr>
-        <w:t xml:space="preserve"> per pixel</w:t>
-      </w:r>
-      <w:r>
-        <w:rPr>
-          <w:lang w:val="nl-NL"/>
-        </w:rPr>
-        <w:t xml:space="preserve"> de drie kleur kanalen gewogen naar gevoeligheid voor het menselijk zicht. De coefficienten waarmee de kleur kanalen gewogen worden zijn 0.3*R + 0,59*g + 0,11*b, deze formule heeft als uitkomst die intensiteit.</w:t>
-      </w:r>
-    </w:p>
-    <w:p>
-      <w:pPr>
-        <w:rPr>
-          <w:lang w:val="nl-NL"/>
-        </w:rPr>
-      </w:pPr>
-      <w:r>
-        <w:rPr>
-          <w:lang w:val="nl-NL"/>
-        </w:rPr>
-        <w:t>3. Desaturation</w:t>
-      </w:r>
-    </w:p>
-    <w:p>
-      <w:pPr>
-        <w:rPr>
-          <w:lang w:val="nl-NL"/>
-        </w:rPr>
-      </w:pPr>
-      <w:r>
-        <w:rPr>
-          <w:lang w:val="nl-NL"/>
-        </w:rPr>
-        <w:t>Bij desaturation wordt</w:t>
-      </w:r>
-      <w:r>
-        <w:rPr>
-          <w:lang w:val="nl-NL"/>
-        </w:rPr>
-        <w:t xml:space="preserve"> per pixel</w:t>
-      </w:r>
-      <w:r>
-        <w:rPr>
-          <w:lang w:val="nl-NL"/>
-        </w:rPr>
-        <w:t xml:space="preserve"> een RGB waarde omgezet in een HSL waarde. De</w:t>
-      </w:r>
-      <w:r>
-        <w:rPr>
-          <w:lang w:val="nl-NL"/>
-        </w:rPr>
-        <w:t xml:space="preserve"> hue wordt gezet op een willekeurige kleur en</w:t>
-      </w:r>
-      <w:r>
-        <w:rPr>
-          <w:lang w:val="nl-NL"/>
-        </w:rPr>
-        <w:t xml:space="preserve"> </w:t>
-      </w:r>
-      <w:r>
-        <w:rPr>
-          <w:lang w:val="nl-NL"/>
-        </w:rPr>
-        <w:t>de saturation</w:t>
-      </w:r>
-      <w:r>
-        <w:rPr>
-          <w:lang w:val="nl-NL"/>
-        </w:rPr>
-        <w:t xml:space="preserve"> </w:t>
-      </w:r>
-      <w:r>
-        <w:rPr>
-          <w:lang w:val="nl-NL"/>
-        </w:rPr>
-        <w:t xml:space="preserve">wordt op nul gezet. De lightness </w:t>
-      </w:r>
-      <w:r>
-        <w:rPr>
-          <w:lang w:val="nl-NL"/>
-        </w:rPr>
-        <w:t>kan berekend worden door</w:t>
-      </w:r>
-      <w:r>
-        <w:rPr>
-          <w:lang w:val="nl-NL"/>
-        </w:rPr>
-        <w:t xml:space="preserve"> het volgende algoritme lightness =( max ( R, G, B ) + min (R, G, B ) ) / 2</w:t>
-      </w:r>
-    </w:p>
-    <w:p>
-      <w:pPr>
-        <w:rPr>
-          <w:lang w:val="nl-NL"/>
-        </w:rPr>
-      </w:pPr>
-      <w:r>
-        <w:rPr>
-          <w:lang w:val="nl-NL"/>
-        </w:rPr>
-        <w:t>4. Decomposition</w:t>
-      </w:r>
-    </w:p>
-    <w:p>
-      <w:pPr>
-        <w:rPr>
-          <w:lang w:val="nl-NL"/>
-        </w:rPr>
-      </w:pPr>
-      <w:r>
-        <w:rPr>
-          <w:lang w:val="nl-NL"/>
-        </w:rPr>
-        <w:t>Bij decomposition kan er onderscheid gemaakt worden tussen maximum en minimum decomposition. Bij maximum decomposition wordt</w:t>
-      </w:r>
-      <w:r>
-        <w:rPr>
-          <w:lang w:val="nl-NL"/>
-        </w:rPr>
-        <w:t xml:space="preserve"> per pixel de intensity </w:t>
-      </w:r>
-      <w:r>
-        <w:rPr>
-          <w:lang w:val="nl-NL"/>
-        </w:rPr>
-        <w:t xml:space="preserve"> gelijk aan max ( R, G, B</w:t>
-      </w:r>
-      <w:r>
-        <w:rPr>
-          <w:lang w:val="nl-NL"/>
-        </w:rPr>
-        <w:t xml:space="preserve"> </w:t>
-      </w:r>
-      <w:r>
-        <w:rPr>
-          <w:lang w:val="nl-NL"/>
-        </w:rPr>
-        <w:t xml:space="preserve">), en bij minimum decomposition </w:t>
-      </w:r>
-      <w:r>
-        <w:rPr>
-          <w:lang w:val="nl-NL"/>
-        </w:rPr>
-        <w:t>wordt de intensity gelijk aan min ( R, G, B ).</w:t>
-      </w:r>
-    </w:p>
-    <w:p>
-      <w:pPr>
-        <w:rPr>
-          <w:lang w:val="nl-NL"/>
-        </w:rPr>
-      </w:pPr>
-      <w:r>
-        <w:rPr>
-          <w:lang w:val="nl-NL"/>
-        </w:rPr>
-        <w:t>5. Single color channel</w:t>
-      </w:r>
-    </w:p>
-    <w:p>
-      <w:pPr>
-        <w:rPr>
-          <w:lang w:val="nl-NL"/>
-        </w:rPr>
-      </w:pPr>
-      <w:r>
-        <w:rPr>
-          <w:lang w:val="nl-NL"/>
-        </w:rPr>
-        <w:t>Bij single color channel wordt de intensiteit per pixel gelijk aan de waarde van één van de drie kleur kanalen</w:t>
-      </w:r>
-      <w:r>
-        <w:rPr>
-          <w:lang w:val="nl-NL"/>
-        </w:rPr>
-        <w:t>.</w:t>
-      </w:r>
-    </w:p>
-    <w:p>
-      <w:pPr>
-        <w:rPr>
-          <w:lang w:val="nl-NL"/>
-        </w:rPr>
-      </w:pPr>
-    </w:p>
-    <w:p>
-      <w:pPr>
-        <w:rPr>
-          <w:lang w:val="nl-NL"/>
-        </w:rPr>
-      </w:pPr>
-    </w:p>
-    <w:p>
-      <w:pPr>
-        <w:rPr>
-          <w:lang w:val="nl-NL"/>
-        </w:rPr>
-      </w:pPr>
-    </w:p>
-    <w:p>
-      <w:pPr>
-        <w:rPr>
-          <w:lang w:val="nl-NL"/>
-        </w:rPr>
-      </w:pPr>
-    </w:p>
-    <w:p>
-      <w:pPr>
-        <w:pStyle w:val="Kop2"/>
-        <w:rPr>
-          <w:lang w:val="nl-NL"/>
-        </w:rPr>
-      </w:pPr>
-      <w:r>
-        <w:rPr>
+          <w:color w:val="92D050"/>
+          <w:lang w:val="nl-NL"/>
+        </w:rPr>
+      </w:pPr>
+      <w:r>
+        <w:rPr>
+          <w:color w:val="92D050"/>
           <w:lang w:val="nl-NL"/>
         </w:rPr>
         <w:lastRenderedPageBreak/>
@@ -419,53 +871,117 @@
     <w:p>
       <w:pPr>
         <w:rPr>
-          <w:lang w:val="nl-NL"/>
-        </w:rPr>
-      </w:pPr>
-      <w:r>
-        <w:rPr>
+          <w:sz w:val="22"/>
+          <w:lang w:val="nl-NL"/>
+        </w:rPr>
+      </w:pPr>
+      <w:r>
+        <w:rPr>
+          <w:sz w:val="22"/>
           <w:lang w:val="nl-NL"/>
         </w:rPr>
         <w:t>Er is gekozen voor de single</w:t>
       </w:r>
       <w:r>
         <w:rPr>
-          <w:lang w:val="nl-NL"/>
-        </w:rPr>
-        <w:t xml:space="preserve"> color channel. Dit algoritme zou</w:t>
-      </w:r>
-      <w:r>
-        <w:rPr>
+          <w:sz w:val="22"/>
+          <w:lang w:val="nl-NL"/>
+        </w:rPr>
+        <w:t>-</w:t>
+      </w:r>
+      <w:proofErr w:type="spellStart"/>
+      <w:r>
+        <w:rPr>
+          <w:sz w:val="22"/>
+          <w:lang w:val="nl-NL"/>
+        </w:rPr>
+        <w:t>color</w:t>
+      </w:r>
+      <w:proofErr w:type="spellEnd"/>
+      <w:r>
+        <w:rPr>
+          <w:sz w:val="22"/>
+          <w:lang w:val="nl-NL"/>
+        </w:rPr>
+        <w:t>-</w:t>
+      </w:r>
+      <w:proofErr w:type="spellStart"/>
+      <w:r>
+        <w:rPr>
+          <w:sz w:val="22"/>
+          <w:lang w:val="nl-NL"/>
+        </w:rPr>
+        <w:t>channel</w:t>
+      </w:r>
+      <w:proofErr w:type="spellEnd"/>
+      <w:r>
+        <w:rPr>
+          <w:sz w:val="22"/>
+          <w:lang w:val="nl-NL"/>
+        </w:rPr>
+        <w:t xml:space="preserve"> algoritme</w:t>
+      </w:r>
+      <w:r>
+        <w:rPr>
+          <w:sz w:val="22"/>
+          <w:lang w:val="nl-NL"/>
+        </w:rPr>
+        <w:t>. Dit algoritme zou</w:t>
+      </w:r>
+      <w:r>
+        <w:rPr>
+          <w:sz w:val="22"/>
           <w:lang w:val="nl-NL"/>
         </w:rPr>
         <w:t xml:space="preserve"> het sn</w:t>
       </w:r>
       <w:r>
         <w:rPr>
+          <w:sz w:val="22"/>
           <w:lang w:val="nl-NL"/>
         </w:rPr>
         <w:t xml:space="preserve">elst </w:t>
       </w:r>
       <w:r>
         <w:rPr>
+          <w:sz w:val="22"/>
           <w:lang w:val="nl-NL"/>
         </w:rPr>
         <w:t xml:space="preserve">moeten zijn </w:t>
       </w:r>
       <w:r>
         <w:rPr>
-          <w:lang w:val="nl-NL"/>
-        </w:rPr>
-        <w:t xml:space="preserve">omdat alleen de instructie (gray = pixel.g) </w:t>
-      </w:r>
-      <w:r>
-        <w:rPr>
+          <w:sz w:val="22"/>
+          <w:lang w:val="nl-NL"/>
+        </w:rPr>
+        <w:t xml:space="preserve">omdat alleen de instructie (gray = </w:t>
+      </w:r>
+      <w:proofErr w:type="spellStart"/>
+      <w:r>
+        <w:rPr>
+          <w:sz w:val="22"/>
+          <w:lang w:val="nl-NL"/>
+        </w:rPr>
+        <w:t>pixel.g</w:t>
+      </w:r>
+      <w:proofErr w:type="spellEnd"/>
+      <w:r>
+        <w:rPr>
+          <w:sz w:val="22"/>
+          <w:lang w:val="nl-NL"/>
+        </w:rPr>
+        <w:t xml:space="preserve">) </w:t>
+      </w:r>
+      <w:r>
+        <w:rPr>
+          <w:sz w:val="22"/>
           <w:lang w:val="nl-NL"/>
         </w:rPr>
         <w:t>uitgevoerd word</w:t>
       </w:r>
       <w:r>
         <w:rPr>
+          <w:sz w:val="22"/>
           <w:lang w:val="nl-NL"/>
         </w:rPr>
         <w:t xml:space="preserve">. </w:t>
@@ -474,38 +990,180 @@
     <w:p>
       <w:pPr>
         <w:rPr>
-          <w:lang w:val="nl-NL"/>
-        </w:rPr>
-      </w:pPr>
-      <w:r>
-        <w:rPr>
-          <w:lang w:val="nl-NL"/>
-        </w:rPr>
-        <w:t>ook is er gekozen voor het avarage algoritme omdat dit ook een simpel algoritme is waarbij er een linear gemiddelde wordt genomen tussen de RGB waardes.</w:t>
-      </w:r>
-    </w:p>
-    <w:p>
-      <w:pPr>
-        <w:rPr>
-          <w:lang w:val="nl-NL"/>
-        </w:rPr>
-      </w:pPr>
-      <w:r>
-        <w:rPr>
-          <w:lang w:val="nl-NL"/>
-        </w:rPr>
-        <w:t>Verder komt het luminance correction algortime aan de orde. Dit is een algoritme wat  ook snel zou moeten werken maar voor een cpu iets complexer is vanwege meerdere floating-point operations per instructie.</w:t>
+          <w:sz w:val="22"/>
+          <w:lang w:val="nl-NL"/>
+        </w:rPr>
+      </w:pPr>
+      <w:r>
+        <w:rPr>
+          <w:sz w:val="22"/>
+          <w:lang w:val="nl-NL"/>
+        </w:rPr>
+        <w:t xml:space="preserve">ook is er gekozen voor het </w:t>
+      </w:r>
+      <w:proofErr w:type="spellStart"/>
+      <w:r>
+        <w:rPr>
+          <w:sz w:val="22"/>
+          <w:lang w:val="nl-NL"/>
+        </w:rPr>
+        <w:t>ave</w:t>
+      </w:r>
+      <w:r>
+        <w:rPr>
+          <w:sz w:val="22"/>
+          <w:lang w:val="nl-NL"/>
+        </w:rPr>
+        <w:t>rage</w:t>
+      </w:r>
+      <w:proofErr w:type="spellEnd"/>
+      <w:r>
+        <w:rPr>
+          <w:sz w:val="22"/>
+          <w:lang w:val="nl-NL"/>
+        </w:rPr>
+        <w:t xml:space="preserve"> algoritme omdat dit ook een simpel algoritme is</w:t>
+      </w:r>
+      <w:r>
+        <w:rPr>
+          <w:sz w:val="22"/>
+          <w:lang w:val="nl-NL"/>
+        </w:rPr>
+        <w:t>. hierbij wordt</w:t>
+      </w:r>
+      <w:r>
+        <w:rPr>
+          <w:sz w:val="22"/>
+          <w:lang w:val="nl-NL"/>
+        </w:rPr>
+        <w:t xml:space="preserve"> een </w:t>
+      </w:r>
+      <w:r>
+        <w:rPr>
+          <w:sz w:val="22"/>
+          <w:lang w:val="nl-NL"/>
+        </w:rPr>
+        <w:t>lineair</w:t>
+      </w:r>
+      <w:r>
+        <w:rPr>
+          <w:sz w:val="22"/>
+          <w:lang w:val="nl-NL"/>
+        </w:rPr>
+        <w:t xml:space="preserve"> gemiddelde genomen tussen de RGB waardes.</w:t>
+      </w:r>
+    </w:p>
+    <w:p>
+      <w:pPr>
+        <w:rPr>
+          <w:sz w:val="22"/>
+          <w:lang w:val="nl-NL"/>
+        </w:rPr>
+      </w:pPr>
+      <w:r>
+        <w:rPr>
+          <w:sz w:val="22"/>
+          <w:lang w:val="nl-NL"/>
+        </w:rPr>
+        <w:t xml:space="preserve">Verder komt het </w:t>
+      </w:r>
+      <w:proofErr w:type="spellStart"/>
+      <w:r>
+        <w:rPr>
+          <w:sz w:val="22"/>
+          <w:lang w:val="nl-NL"/>
+        </w:rPr>
+        <w:t>luminance-</w:t>
+      </w:r>
+      <w:r>
+        <w:rPr>
+          <w:sz w:val="22"/>
+          <w:lang w:val="nl-NL"/>
+        </w:rPr>
+        <w:t>correction</w:t>
+      </w:r>
+      <w:proofErr w:type="spellEnd"/>
+      <w:r>
+        <w:rPr>
+          <w:sz w:val="22"/>
+          <w:lang w:val="nl-NL"/>
+        </w:rPr>
+        <w:t xml:space="preserve"> </w:t>
+      </w:r>
+      <w:proofErr w:type="spellStart"/>
+      <w:r>
+        <w:rPr>
+          <w:sz w:val="22"/>
+          <w:lang w:val="nl-NL"/>
+        </w:rPr>
+        <w:t>algortime</w:t>
+      </w:r>
+      <w:proofErr w:type="spellEnd"/>
+      <w:r>
+        <w:rPr>
+          <w:sz w:val="22"/>
+          <w:lang w:val="nl-NL"/>
+        </w:rPr>
+        <w:t xml:space="preserve"> aan de orde. Dit is een algoritme wat  ook snel zou moeten werken maar voor een </w:t>
+      </w:r>
+      <w:proofErr w:type="spellStart"/>
+      <w:r>
+        <w:rPr>
+          <w:sz w:val="22"/>
+          <w:lang w:val="nl-NL"/>
+        </w:rPr>
+        <w:t>cpu</w:t>
+      </w:r>
+      <w:proofErr w:type="spellEnd"/>
+      <w:r>
+        <w:rPr>
+          <w:sz w:val="22"/>
+          <w:lang w:val="nl-NL"/>
+        </w:rPr>
+        <w:t xml:space="preserve"> iets complexer is</w:t>
+      </w:r>
+      <w:r>
+        <w:rPr>
+          <w:sz w:val="22"/>
+          <w:lang w:val="nl-NL"/>
+        </w:rPr>
+        <w:t>. Dit</w:t>
+      </w:r>
+      <w:r>
+        <w:rPr>
+          <w:sz w:val="22"/>
+          <w:lang w:val="nl-NL"/>
+        </w:rPr>
+        <w:t xml:space="preserve"> vanwege meerdere </w:t>
+      </w:r>
+      <w:proofErr w:type="spellStart"/>
+      <w:r>
+        <w:rPr>
+          <w:sz w:val="22"/>
+          <w:lang w:val="nl-NL"/>
+        </w:rPr>
+        <w:t>floating</w:t>
+      </w:r>
+      <w:proofErr w:type="spellEnd"/>
+      <w:r>
+        <w:rPr>
+          <w:sz w:val="22"/>
+          <w:lang w:val="nl-NL"/>
+        </w:rPr>
+        <w:t>-point operations per instructie.</w:t>
       </w:r>
     </w:p>
     <w:p>
       <w:pPr>
         <w:pStyle w:val="Kop2"/>
         <w:rPr>
-          <w:lang w:val="nl-NL"/>
-        </w:rPr>
-      </w:pPr>
-      <w:r>
-        <w:rPr>
+          <w:color w:val="92D050"/>
+          <w:lang w:val="nl-NL"/>
+        </w:rPr>
+      </w:pPr>
+      <w:r>
+        <w:rPr>
+          <w:color w:val="92D050"/>
           <w:lang w:val="nl-NL"/>
         </w:rPr>
         <w:t>Implementatie</w:t>
@@ -521,10 +1179,36 @@
         <w:rPr>
           <w:lang w:val="nl-NL"/>
         </w:rPr>
-        <w:t>Single color channel algoritme</w:t>
-      </w:r>
-      <w:bookmarkStart w:id="0" w:name="_GoBack"/>
-      <w:bookmarkEnd w:id="0"/>
+        <w:t xml:space="preserve">Single </w:t>
+      </w:r>
+      <w:proofErr w:type="spellStart"/>
+      <w:r>
+        <w:rPr>
+          <w:lang w:val="nl-NL"/>
+        </w:rPr>
+        <w:t>color</w:t>
+      </w:r>
+      <w:proofErr w:type="spellEnd"/>
+      <w:r>
+        <w:rPr>
+          <w:lang w:val="nl-NL"/>
+        </w:rPr>
+        <w:t xml:space="preserve"> </w:t>
+      </w:r>
+      <w:proofErr w:type="spellStart"/>
+      <w:r>
+        <w:rPr>
+          <w:lang w:val="nl-NL"/>
+        </w:rPr>
+        <w:t>channel</w:t>
+      </w:r>
+      <w:proofErr w:type="spellEnd"/>
+      <w:r>
+        <w:rPr>
+          <w:lang w:val="nl-NL"/>
+        </w:rPr>
+        <w:t xml:space="preserve"> algoritme</w:t>
+      </w:r>
     </w:p>
     <w:p>
       <w:pPr>
@@ -541,6 +1225,7 @@
           <w:lang w:val="nl-NL"/>
         </w:rPr>
       </w:pPr>
+      <w:proofErr w:type="spellStart"/>
       <w:r>
         <w:rPr>
           <w:rFonts w:ascii="Consolas" w:hAnsi="Consolas" w:cs="Consolas"/>
@@ -551,6 +1236,7 @@
         </w:rPr>
         <w:t>for</w:t>
       </w:r>
+      <w:proofErr w:type="spellEnd"/>
       <w:r>
         <w:rPr>
           <w:rFonts w:ascii="Consolas" w:hAnsi="Consolas" w:cs="Consolas"/>
@@ -581,6 +1267,7 @@
         </w:rPr>
         <w:t xml:space="preserve"> x = 0; x &lt; </w:t>
       </w:r>
+      <w:proofErr w:type="spellStart"/>
       <w:r>
         <w:rPr>
           <w:rFonts w:ascii="Consolas" w:hAnsi="Consolas" w:cs="Consolas"/>
@@ -599,7 +1286,18 @@
           <w:szCs w:val="19"/>
           <w:lang w:val="nl-NL"/>
         </w:rPr>
-        <w:t>.getWidth(); x++) {</w:t>
+        <w:t>.getWidth</w:t>
+      </w:r>
+      <w:proofErr w:type="spellEnd"/>
+      <w:r>
+        <w:rPr>
+          <w:rFonts w:ascii="Consolas" w:hAnsi="Consolas" w:cs="Consolas"/>
+          <w:color w:val="000000"/>
+          <w:sz w:val="19"/>
+          <w:szCs w:val="19"/>
+          <w:lang w:val="nl-NL"/>
+        </w:rPr>
+        <w:t>(); x++) {</w:t>
       </w:r>
     </w:p>
     <w:p>
@@ -627,6 +1325,7 @@
         </w:rPr>
         <w:tab/>
       </w:r>
+      <w:proofErr w:type="spellStart"/>
       <w:r>
         <w:rPr>
           <w:rFonts w:ascii="Consolas" w:hAnsi="Consolas" w:cs="Consolas"/>
@@ -637,6 +1336,7 @@
         </w:rPr>
         <w:t>for</w:t>
       </w:r>
+      <w:proofErr w:type="spellEnd"/>
       <w:r>
         <w:rPr>
           <w:rFonts w:ascii="Consolas" w:hAnsi="Consolas" w:cs="Consolas"/>
@@ -667,6 +1367,7 @@
         </w:rPr>
         <w:t xml:space="preserve"> y = 0; y &lt; </w:t>
       </w:r>
+      <w:proofErr w:type="spellStart"/>
       <w:r>
         <w:rPr>
           <w:rFonts w:ascii="Consolas" w:hAnsi="Consolas" w:cs="Consolas"/>
@@ -685,7 +1386,18 @@
           <w:szCs w:val="19"/>
           <w:lang w:val="nl-NL"/>
         </w:rPr>
-        <w:t>.getHeight(); y++) {</w:t>
+        <w:t>.getHeight</w:t>
+      </w:r>
+      <w:proofErr w:type="spellEnd"/>
+      <w:r>
+        <w:rPr>
+          <w:rFonts w:ascii="Consolas" w:hAnsi="Consolas" w:cs="Consolas"/>
+          <w:color w:val="000000"/>
+          <w:sz w:val="19"/>
+          <w:szCs w:val="19"/>
+          <w:lang w:val="nl-NL"/>
+        </w:rPr>
+        <w:t>(); y++) {</w:t>
       </w:r>
     </w:p>
     <w:p>
@@ -743,6 +1455,7 @@
         </w:rPr>
         <w:t xml:space="preserve"> pixel = </w:t>
       </w:r>
+      <w:proofErr w:type="spellStart"/>
       <w:r>
         <w:rPr>
           <w:rFonts w:ascii="Consolas" w:hAnsi="Consolas" w:cs="Consolas"/>
@@ -761,7 +1474,18 @@
           <w:szCs w:val="19"/>
           <w:lang w:val="nl-NL"/>
         </w:rPr>
-        <w:t>.getPixel(x, y);</w:t>
+        <w:t>.getPixel</w:t>
+      </w:r>
+      <w:proofErr w:type="spellEnd"/>
+      <w:r>
+        <w:rPr>
+          <w:rFonts w:ascii="Consolas" w:hAnsi="Consolas" w:cs="Consolas"/>
+          <w:color w:val="000000"/>
+          <w:sz w:val="19"/>
+          <w:szCs w:val="19"/>
+          <w:lang w:val="nl-NL"/>
+        </w:rPr>
+        <w:t>(x, y);</w:t>
       </w:r>
     </w:p>
     <w:p>
@@ -817,7 +1541,51 @@
           <w:szCs w:val="19"/>
           <w:lang w:val="nl-NL"/>
         </w:rPr>
-        <w:t xml:space="preserve"> grayValue = pixel.g;                                       </w:t>
+        <w:t xml:space="preserve"> </w:t>
+      </w:r>
+      <w:proofErr w:type="spellStart"/>
+      <w:r>
+        <w:rPr>
+          <w:rFonts w:ascii="Consolas" w:hAnsi="Consolas" w:cs="Consolas"/>
+          <w:color w:val="000000"/>
+          <w:sz w:val="19"/>
+          <w:szCs w:val="19"/>
+          <w:lang w:val="nl-NL"/>
+        </w:rPr>
+        <w:t>grayValue</w:t>
+      </w:r>
+      <w:proofErr w:type="spellEnd"/>
+      <w:r>
+        <w:rPr>
+          <w:rFonts w:ascii="Consolas" w:hAnsi="Consolas" w:cs="Consolas"/>
+          <w:color w:val="000000"/>
+          <w:sz w:val="19"/>
+          <w:szCs w:val="19"/>
+          <w:lang w:val="nl-NL"/>
+        </w:rPr>
+        <w:t xml:space="preserve"> = </w:t>
+      </w:r>
+      <w:proofErr w:type="spellStart"/>
+      <w:r>
+        <w:rPr>
+          <w:rFonts w:ascii="Consolas" w:hAnsi="Consolas" w:cs="Consolas"/>
+          <w:color w:val="000000"/>
+          <w:sz w:val="19"/>
+          <w:szCs w:val="19"/>
+          <w:lang w:val="nl-NL"/>
+        </w:rPr>
+        <w:t>pixel.g</w:t>
+      </w:r>
+      <w:proofErr w:type="spellEnd"/>
+      <w:r>
+        <w:rPr>
+          <w:rFonts w:ascii="Consolas" w:hAnsi="Consolas" w:cs="Consolas"/>
+          <w:color w:val="000000"/>
+          <w:sz w:val="19"/>
+          <w:szCs w:val="19"/>
+          <w:lang w:val="nl-NL"/>
+        </w:rPr>
+        <w:t xml:space="preserve">;                                       </w:t>
       </w:r>
     </w:p>
     <w:p>
@@ -854,8 +1622,52 @@
           <w:lang w:val="nl-NL"/>
         </w:rPr>
         <w:tab/>
-        <w:t>IntensityImg-&gt;setPixel(x*</w:t>
-      </w:r>
+      </w:r>
+      <w:proofErr w:type="spellStart"/>
+      <w:r>
+        <w:rPr>
+          <w:rFonts w:ascii="Consolas" w:hAnsi="Consolas" w:cs="Consolas"/>
+          <w:color w:val="000000"/>
+          <w:sz w:val="19"/>
+          <w:szCs w:val="19"/>
+          <w:lang w:val="nl-NL"/>
+        </w:rPr>
+        <w:t>IntensityImg</w:t>
+      </w:r>
+      <w:proofErr w:type="spellEnd"/>
+      <w:r>
+        <w:rPr>
+          <w:rFonts w:ascii="Consolas" w:hAnsi="Consolas" w:cs="Consolas"/>
+          <w:color w:val="000000"/>
+          <w:sz w:val="19"/>
+          <w:szCs w:val="19"/>
+          <w:lang w:val="nl-NL"/>
+        </w:rPr>
+        <w:t>-&gt;</w:t>
+      </w:r>
+      <w:proofErr w:type="spellStart"/>
+      <w:r>
+        <w:rPr>
+          <w:rFonts w:ascii="Consolas" w:hAnsi="Consolas" w:cs="Consolas"/>
+          <w:color w:val="000000"/>
+          <w:sz w:val="19"/>
+          <w:szCs w:val="19"/>
+          <w:lang w:val="nl-NL"/>
+        </w:rPr>
+        <w:t>setPixel</w:t>
+      </w:r>
+      <w:proofErr w:type="spellEnd"/>
+      <w:r>
+        <w:rPr>
+          <w:rFonts w:ascii="Consolas" w:hAnsi="Consolas" w:cs="Consolas"/>
+          <w:color w:val="000000"/>
+          <w:sz w:val="19"/>
+          <w:szCs w:val="19"/>
+          <w:lang w:val="nl-NL"/>
+        </w:rPr>
+        <w:t>(x*</w:t>
+      </w:r>
+      <w:proofErr w:type="spellStart"/>
       <w:r>
         <w:rPr>
           <w:rFonts w:ascii="Consolas" w:hAnsi="Consolas" w:cs="Consolas"/>
@@ -874,7 +1686,29 @@
           <w:szCs w:val="19"/>
           <w:lang w:val="nl-NL"/>
         </w:rPr>
-        <w:t>.getHeight() +y,</w:t>
+        <w:t>.getHeight</w:t>
+      </w:r>
+      <w:proofErr w:type="spellEnd"/>
+      <w:r>
+        <w:rPr>
+          <w:rFonts w:ascii="Consolas" w:hAnsi="Consolas" w:cs="Consolas"/>
+          <w:color w:val="000000"/>
+          <w:sz w:val="19"/>
+          <w:szCs w:val="19"/>
+          <w:lang w:val="nl-NL"/>
+        </w:rPr>
+        <w:t>() +</w:t>
+      </w:r>
+      <w:proofErr w:type="spellStart"/>
+      <w:r>
+        <w:rPr>
+          <w:rFonts w:ascii="Consolas" w:hAnsi="Consolas" w:cs="Consolas"/>
+          <w:color w:val="000000"/>
+          <w:sz w:val="19"/>
+          <w:szCs w:val="19"/>
+          <w:lang w:val="nl-NL"/>
+        </w:rPr>
+        <w:t>y,</w:t>
       </w:r>
       <w:r>
         <w:rPr>
@@ -886,15 +1720,38 @@
         </w:rPr>
         <w:t>Intensity</w:t>
       </w:r>
-      <w:r>
-        <w:rPr>
-          <w:rFonts w:ascii="Consolas" w:hAnsi="Consolas" w:cs="Consolas"/>
-          <w:color w:val="000000"/>
-          <w:sz w:val="19"/>
-          <w:szCs w:val="19"/>
-          <w:lang w:val="nl-NL"/>
-        </w:rPr>
-        <w:t>(grayValue));</w:t>
+      <w:proofErr w:type="spellEnd"/>
+      <w:r>
+        <w:rPr>
+          <w:rFonts w:ascii="Consolas" w:hAnsi="Consolas" w:cs="Consolas"/>
+          <w:color w:val="000000"/>
+          <w:sz w:val="19"/>
+          <w:szCs w:val="19"/>
+          <w:lang w:val="nl-NL"/>
+        </w:rPr>
+        <w:t>(</w:t>
+      </w:r>
+      <w:proofErr w:type="spellStart"/>
+      <w:r>
+        <w:rPr>
+          <w:rFonts w:ascii="Consolas" w:hAnsi="Consolas" w:cs="Consolas"/>
+          <w:color w:val="000000"/>
+          <w:sz w:val="19"/>
+          <w:szCs w:val="19"/>
+          <w:lang w:val="nl-NL"/>
+        </w:rPr>
+        <w:t>grayValue</w:t>
+      </w:r>
+      <w:proofErr w:type="spellEnd"/>
+      <w:r>
+        <w:rPr>
+          <w:rFonts w:ascii="Consolas" w:hAnsi="Consolas" w:cs="Consolas"/>
+          <w:color w:val="000000"/>
+          <w:sz w:val="19"/>
+          <w:szCs w:val="19"/>
+          <w:lang w:val="nl-NL"/>
+        </w:rPr>
+        <w:t>));</w:t>
       </w:r>
     </w:p>
     <w:p>
@@ -981,15 +1838,49 @@
           <w:lang w:val="nl-NL"/>
         </w:rPr>
       </w:pPr>
-      <w:r>
-        <w:rPr>
-          <w:rFonts w:ascii="Consolas" w:hAnsi="Consolas" w:cs="Consolas"/>
-          <w:color w:val="000000"/>
-          <w:sz w:val="19"/>
-          <w:szCs w:val="19"/>
-          <w:lang w:val="nl-NL"/>
-        </w:rPr>
-        <w:t>Luminance correction algoritme</w:t>
+      <w:proofErr w:type="spellStart"/>
+      <w:r>
+        <w:rPr>
+          <w:rFonts w:ascii="Consolas" w:hAnsi="Consolas" w:cs="Consolas"/>
+          <w:color w:val="000000"/>
+          <w:sz w:val="19"/>
+          <w:szCs w:val="19"/>
+          <w:lang w:val="nl-NL"/>
+        </w:rPr>
+        <w:t>Luminance</w:t>
+      </w:r>
+      <w:proofErr w:type="spellEnd"/>
+      <w:r>
+        <w:rPr>
+          <w:rFonts w:ascii="Consolas" w:hAnsi="Consolas" w:cs="Consolas"/>
+          <w:color w:val="000000"/>
+          <w:sz w:val="19"/>
+          <w:szCs w:val="19"/>
+          <w:lang w:val="nl-NL"/>
+        </w:rPr>
+        <w:t xml:space="preserve"> </w:t>
+      </w:r>
+      <w:proofErr w:type="spellStart"/>
+      <w:r>
+        <w:rPr>
+          <w:rFonts w:ascii="Consolas" w:hAnsi="Consolas" w:cs="Consolas"/>
+          <w:color w:val="000000"/>
+          <w:sz w:val="19"/>
+          <w:szCs w:val="19"/>
+          <w:lang w:val="nl-NL"/>
+        </w:rPr>
+        <w:t>correction</w:t>
+      </w:r>
+      <w:proofErr w:type="spellEnd"/>
+      <w:r>
+        <w:rPr>
+          <w:rFonts w:ascii="Consolas" w:hAnsi="Consolas" w:cs="Consolas"/>
+          <w:color w:val="000000"/>
+          <w:sz w:val="19"/>
+          <w:szCs w:val="19"/>
+          <w:lang w:val="nl-NL"/>
+        </w:rPr>
+        <w:t xml:space="preserve"> algoritme</w:t>
       </w:r>
     </w:p>
     <w:p>
@@ -1023,6 +1914,7 @@
           <w:lang w:val="nl-NL"/>
         </w:rPr>
       </w:pPr>
+      <w:proofErr w:type="spellStart"/>
       <w:r>
         <w:rPr>
           <w:rFonts w:ascii="Consolas" w:hAnsi="Consolas" w:cs="Consolas"/>
@@ -1033,6 +1925,7 @@
         </w:rPr>
         <w:t>for</w:t>
       </w:r>
+      <w:proofErr w:type="spellEnd"/>
       <w:r>
         <w:rPr>
           <w:rFonts w:ascii="Consolas" w:hAnsi="Consolas" w:cs="Consolas"/>
@@ -1063,6 +1956,7 @@
         </w:rPr>
         <w:t xml:space="preserve"> x = 0; x &lt; </w:t>
       </w:r>
+      <w:proofErr w:type="spellStart"/>
       <w:r>
         <w:rPr>
           <w:rFonts w:ascii="Consolas" w:hAnsi="Consolas" w:cs="Consolas"/>
@@ -1081,7 +1975,18 @@
           <w:szCs w:val="19"/>
           <w:lang w:val="nl-NL"/>
         </w:rPr>
-        <w:t>.getWidth(); x++) {</w:t>
+        <w:t>.getWidth</w:t>
+      </w:r>
+      <w:proofErr w:type="spellEnd"/>
+      <w:r>
+        <w:rPr>
+          <w:rFonts w:ascii="Consolas" w:hAnsi="Consolas" w:cs="Consolas"/>
+          <w:color w:val="000000"/>
+          <w:sz w:val="19"/>
+          <w:szCs w:val="19"/>
+          <w:lang w:val="nl-NL"/>
+        </w:rPr>
+        <w:t>(); x++) {</w:t>
       </w:r>
     </w:p>
     <w:p>
@@ -1109,6 +2014,7 @@
         </w:rPr>
         <w:tab/>
       </w:r>
+      <w:proofErr w:type="spellStart"/>
       <w:r>
         <w:rPr>
           <w:rFonts w:ascii="Consolas" w:hAnsi="Consolas" w:cs="Consolas"/>
@@ -1119,6 +2025,7 @@
         </w:rPr>
         <w:t>for</w:t>
       </w:r>
+      <w:proofErr w:type="spellEnd"/>
       <w:r>
         <w:rPr>
           <w:rFonts w:ascii="Consolas" w:hAnsi="Consolas" w:cs="Consolas"/>
@@ -1149,6 +2056,7 @@
         </w:rPr>
         <w:t xml:space="preserve"> y = 0; y &lt; </w:t>
       </w:r>
+      <w:proofErr w:type="spellStart"/>
       <w:r>
         <w:rPr>
           <w:rFonts w:ascii="Consolas" w:hAnsi="Consolas" w:cs="Consolas"/>
@@ -1167,7 +2075,18 @@
           <w:szCs w:val="19"/>
           <w:lang w:val="nl-NL"/>
         </w:rPr>
-        <w:t>.getHeight(); y++) {</w:t>
+        <w:t>.getHeight</w:t>
+      </w:r>
+      <w:proofErr w:type="spellEnd"/>
+      <w:r>
+        <w:rPr>
+          <w:rFonts w:ascii="Consolas" w:hAnsi="Consolas" w:cs="Consolas"/>
+          <w:color w:val="000000"/>
+          <w:sz w:val="19"/>
+          <w:szCs w:val="19"/>
+          <w:lang w:val="nl-NL"/>
+        </w:rPr>
+        <w:t>(); y++) {</w:t>
       </w:r>
     </w:p>
     <w:p>
@@ -1225,6 +2144,7 @@
         </w:rPr>
         <w:t xml:space="preserve"> pixel = </w:t>
       </w:r>
+      <w:proofErr w:type="spellStart"/>
       <w:r>
         <w:rPr>
           <w:rFonts w:ascii="Consolas" w:hAnsi="Consolas" w:cs="Consolas"/>
@@ -1243,7 +2163,18 @@
           <w:szCs w:val="19"/>
           <w:lang w:val="nl-NL"/>
         </w:rPr>
-        <w:t>.getPixel(x, y);</w:t>
+        <w:t>.getPixel</w:t>
+      </w:r>
+      <w:proofErr w:type="spellEnd"/>
+      <w:r>
+        <w:rPr>
+          <w:rFonts w:ascii="Consolas" w:hAnsi="Consolas" w:cs="Consolas"/>
+          <w:color w:val="000000"/>
+          <w:sz w:val="19"/>
+          <w:szCs w:val="19"/>
+          <w:lang w:val="nl-NL"/>
+        </w:rPr>
+        <w:t>(x, y);</w:t>
       </w:r>
     </w:p>
     <w:p>
@@ -1289,7 +2220,95 @@
           <w:szCs w:val="19"/>
           <w:lang w:val="nl-NL"/>
         </w:rPr>
-        <w:t>int grayValue = (0.3*pixel.r + 0.59*pixel.g + 0.11*pixel.b);</w:t>
+        <w:t xml:space="preserve">int </w:t>
+      </w:r>
+      <w:proofErr w:type="spellStart"/>
+      <w:r>
+        <w:rPr>
+          <w:rFonts w:ascii="Consolas" w:hAnsi="Consolas" w:cs="Consolas"/>
+          <w:color w:val="008000"/>
+          <w:sz w:val="19"/>
+          <w:szCs w:val="19"/>
+          <w:lang w:val="nl-NL"/>
+        </w:rPr>
+        <w:t>grayValue</w:t>
+      </w:r>
+      <w:proofErr w:type="spellEnd"/>
+      <w:r>
+        <w:rPr>
+          <w:rFonts w:ascii="Consolas" w:hAnsi="Consolas" w:cs="Consolas"/>
+          <w:color w:val="008000"/>
+          <w:sz w:val="19"/>
+          <w:szCs w:val="19"/>
+          <w:lang w:val="nl-NL"/>
+        </w:rPr>
+        <w:t xml:space="preserve"> = (0.3*</w:t>
+      </w:r>
+      <w:proofErr w:type="spellStart"/>
+      <w:r>
+        <w:rPr>
+          <w:rFonts w:ascii="Consolas" w:hAnsi="Consolas" w:cs="Consolas"/>
+          <w:color w:val="008000"/>
+          <w:sz w:val="19"/>
+          <w:szCs w:val="19"/>
+          <w:lang w:val="nl-NL"/>
+        </w:rPr>
+        <w:t>pixel.r</w:t>
+      </w:r>
+      <w:proofErr w:type="spellEnd"/>
+      <w:r>
+        <w:rPr>
+          <w:rFonts w:ascii="Consolas" w:hAnsi="Consolas" w:cs="Consolas"/>
+          <w:color w:val="008000"/>
+          <w:sz w:val="19"/>
+          <w:szCs w:val="19"/>
+          <w:lang w:val="nl-NL"/>
+        </w:rPr>
+        <w:t xml:space="preserve"> + 0.59*</w:t>
+      </w:r>
+      <w:proofErr w:type="spellStart"/>
+      <w:r>
+        <w:rPr>
+          <w:rFonts w:ascii="Consolas" w:hAnsi="Consolas" w:cs="Consolas"/>
+          <w:color w:val="008000"/>
+          <w:sz w:val="19"/>
+          <w:szCs w:val="19"/>
+          <w:lang w:val="nl-NL"/>
+        </w:rPr>
+        <w:t>pixel.g</w:t>
+      </w:r>
+      <w:proofErr w:type="spellEnd"/>
+      <w:r>
+        <w:rPr>
+          <w:rFonts w:ascii="Consolas" w:hAnsi="Consolas" w:cs="Consolas"/>
+          <w:color w:val="008000"/>
+          <w:sz w:val="19"/>
+          <w:szCs w:val="19"/>
+          <w:lang w:val="nl-NL"/>
+        </w:rPr>
+        <w:t xml:space="preserve"> + 0.11*</w:t>
+      </w:r>
+      <w:proofErr w:type="spellStart"/>
+      <w:r>
+        <w:rPr>
+          <w:rFonts w:ascii="Consolas" w:hAnsi="Consolas" w:cs="Consolas"/>
+          <w:color w:val="008000"/>
+          <w:sz w:val="19"/>
+          <w:szCs w:val="19"/>
+          <w:lang w:val="nl-NL"/>
+        </w:rPr>
+        <w:t>pixel.b</w:t>
+      </w:r>
+      <w:proofErr w:type="spellEnd"/>
+      <w:r>
+        <w:rPr>
+          <w:rFonts w:ascii="Consolas" w:hAnsi="Consolas" w:cs="Consolas"/>
+          <w:color w:val="008000"/>
+          <w:sz w:val="19"/>
+          <w:szCs w:val="19"/>
+          <w:lang w:val="nl-NL"/>
+        </w:rPr>
+        <w:t>);</w:t>
       </w:r>
     </w:p>
     <w:p>
@@ -1326,8 +2345,52 @@
           <w:lang w:val="nl-NL"/>
         </w:rPr>
         <w:tab/>
-        <w:t>IntensityImg-&gt;setPixel(x*</w:t>
-      </w:r>
+      </w:r>
+      <w:proofErr w:type="spellStart"/>
+      <w:r>
+        <w:rPr>
+          <w:rFonts w:ascii="Consolas" w:hAnsi="Consolas" w:cs="Consolas"/>
+          <w:color w:val="000000"/>
+          <w:sz w:val="19"/>
+          <w:szCs w:val="19"/>
+          <w:lang w:val="nl-NL"/>
+        </w:rPr>
+        <w:t>IntensityImg</w:t>
+      </w:r>
+      <w:proofErr w:type="spellEnd"/>
+      <w:r>
+        <w:rPr>
+          <w:rFonts w:ascii="Consolas" w:hAnsi="Consolas" w:cs="Consolas"/>
+          <w:color w:val="000000"/>
+          <w:sz w:val="19"/>
+          <w:szCs w:val="19"/>
+          <w:lang w:val="nl-NL"/>
+        </w:rPr>
+        <w:t>-&gt;</w:t>
+      </w:r>
+      <w:proofErr w:type="spellStart"/>
+      <w:r>
+        <w:rPr>
+          <w:rFonts w:ascii="Consolas" w:hAnsi="Consolas" w:cs="Consolas"/>
+          <w:color w:val="000000"/>
+          <w:sz w:val="19"/>
+          <w:szCs w:val="19"/>
+          <w:lang w:val="nl-NL"/>
+        </w:rPr>
+        <w:t>setPixel</w:t>
+      </w:r>
+      <w:proofErr w:type="spellEnd"/>
+      <w:r>
+        <w:rPr>
+          <w:rFonts w:ascii="Consolas" w:hAnsi="Consolas" w:cs="Consolas"/>
+          <w:color w:val="000000"/>
+          <w:sz w:val="19"/>
+          <w:szCs w:val="19"/>
+          <w:lang w:val="nl-NL"/>
+        </w:rPr>
+        <w:t>(x*</w:t>
+      </w:r>
+      <w:proofErr w:type="spellStart"/>
       <w:r>
         <w:rPr>
           <w:rFonts w:ascii="Consolas" w:hAnsi="Consolas" w:cs="Consolas"/>
@@ -1346,7 +2409,29 @@
           <w:szCs w:val="19"/>
           <w:lang w:val="nl-NL"/>
         </w:rPr>
-        <w:t>.getHeight() +y,</w:t>
+        <w:t>.getHeight</w:t>
+      </w:r>
+      <w:proofErr w:type="spellEnd"/>
+      <w:r>
+        <w:rPr>
+          <w:rFonts w:ascii="Consolas" w:hAnsi="Consolas" w:cs="Consolas"/>
+          <w:color w:val="000000"/>
+          <w:sz w:val="19"/>
+          <w:szCs w:val="19"/>
+          <w:lang w:val="nl-NL"/>
+        </w:rPr>
+        <w:t>() +</w:t>
+      </w:r>
+      <w:proofErr w:type="spellStart"/>
+      <w:r>
+        <w:rPr>
+          <w:rFonts w:ascii="Consolas" w:hAnsi="Consolas" w:cs="Consolas"/>
+          <w:color w:val="000000"/>
+          <w:sz w:val="19"/>
+          <w:szCs w:val="19"/>
+          <w:lang w:val="nl-NL"/>
+        </w:rPr>
+        <w:t>y,</w:t>
       </w:r>
       <w:r>
         <w:rPr>
@@ -1358,15 +2443,38 @@
         </w:rPr>
         <w:t>Intensity</w:t>
       </w:r>
-      <w:r>
-        <w:rPr>
-          <w:rFonts w:ascii="Consolas" w:hAnsi="Consolas" w:cs="Consolas"/>
-          <w:color w:val="000000"/>
-          <w:sz w:val="19"/>
-          <w:szCs w:val="19"/>
-          <w:lang w:val="nl-NL"/>
-        </w:rPr>
-        <w:t>(grayValue));</w:t>
+      <w:proofErr w:type="spellEnd"/>
+      <w:r>
+        <w:rPr>
+          <w:rFonts w:ascii="Consolas" w:hAnsi="Consolas" w:cs="Consolas"/>
+          <w:color w:val="000000"/>
+          <w:sz w:val="19"/>
+          <w:szCs w:val="19"/>
+          <w:lang w:val="nl-NL"/>
+        </w:rPr>
+        <w:t>(</w:t>
+      </w:r>
+      <w:proofErr w:type="spellStart"/>
+      <w:r>
+        <w:rPr>
+          <w:rFonts w:ascii="Consolas" w:hAnsi="Consolas" w:cs="Consolas"/>
+          <w:color w:val="000000"/>
+          <w:sz w:val="19"/>
+          <w:szCs w:val="19"/>
+          <w:lang w:val="nl-NL"/>
+        </w:rPr>
+        <w:t>grayValue</w:t>
+      </w:r>
+      <w:proofErr w:type="spellEnd"/>
+      <w:r>
+        <w:rPr>
+          <w:rFonts w:ascii="Consolas" w:hAnsi="Consolas" w:cs="Consolas"/>
+          <w:color w:val="000000"/>
+          <w:sz w:val="19"/>
+          <w:szCs w:val="19"/>
+          <w:lang w:val="nl-NL"/>
+        </w:rPr>
+        <w:t>));</w:t>
       </w:r>
     </w:p>
     <w:p>
@@ -1453,15 +2561,43 @@
           <w:lang w:val="nl-NL"/>
         </w:rPr>
       </w:pPr>
-      <w:r>
-        <w:rPr>
-          <w:rFonts w:ascii="Consolas" w:hAnsi="Consolas" w:cs="Consolas"/>
-          <w:color w:val="000000"/>
-          <w:sz w:val="19"/>
-          <w:szCs w:val="19"/>
-          <w:lang w:val="nl-NL"/>
-        </w:rPr>
-        <w:t>Avarage algoritme</w:t>
+      <w:proofErr w:type="spellStart"/>
+      <w:r>
+        <w:rPr>
+          <w:sz w:val="22"/>
+          <w:lang w:val="nl-NL"/>
+        </w:rPr>
+        <w:t>ave</w:t>
+      </w:r>
+      <w:r>
+        <w:rPr>
+          <w:sz w:val="22"/>
+          <w:lang w:val="nl-NL"/>
+        </w:rPr>
+        <w:t>rage</w:t>
+      </w:r>
+      <w:proofErr w:type="spellEnd"/>
+      <w:r>
+        <w:rPr>
+          <w:rFonts w:ascii="Consolas" w:hAnsi="Consolas" w:cs="Consolas"/>
+          <w:color w:val="000000"/>
+          <w:sz w:val="19"/>
+          <w:szCs w:val="19"/>
+          <w:lang w:val="nl-NL"/>
+        </w:rPr>
+        <w:t xml:space="preserve"> </w:t>
+      </w:r>
+      <w:bookmarkStart w:id="0" w:name="_GoBack"/>
+      <w:bookmarkEnd w:id="0"/>
+      <w:r>
+        <w:rPr>
+          <w:rFonts w:ascii="Consolas" w:hAnsi="Consolas" w:cs="Consolas"/>
+          <w:color w:val="000000"/>
+          <w:sz w:val="19"/>
+          <w:szCs w:val="19"/>
+          <w:lang w:val="nl-NL"/>
+        </w:rPr>
+        <w:t>algoritme</w:t>
       </w:r>
     </w:p>
     <w:p>
@@ -1495,15 +2631,49 @@
           <w:lang w:val="nl-NL"/>
         </w:rPr>
       </w:pPr>
-      <w:r>
-        <w:rPr>
-          <w:rFonts w:ascii="Consolas" w:hAnsi="Consolas" w:cs="Consolas"/>
-          <w:color w:val="000000"/>
-          <w:sz w:val="19"/>
-          <w:szCs w:val="19"/>
-          <w:lang w:val="nl-NL"/>
-        </w:rPr>
-        <w:t>for (int x = 0; x &lt; image.getWidth(); x++) {</w:t>
+      <w:proofErr w:type="spellStart"/>
+      <w:r>
+        <w:rPr>
+          <w:rFonts w:ascii="Consolas" w:hAnsi="Consolas" w:cs="Consolas"/>
+          <w:color w:val="000000"/>
+          <w:sz w:val="19"/>
+          <w:szCs w:val="19"/>
+          <w:lang w:val="nl-NL"/>
+        </w:rPr>
+        <w:t>for</w:t>
+      </w:r>
+      <w:proofErr w:type="spellEnd"/>
+      <w:r>
+        <w:rPr>
+          <w:rFonts w:ascii="Consolas" w:hAnsi="Consolas" w:cs="Consolas"/>
+          <w:color w:val="000000"/>
+          <w:sz w:val="19"/>
+          <w:szCs w:val="19"/>
+          <w:lang w:val="nl-NL"/>
+        </w:rPr>
+        <w:t xml:space="preserve"> (int x = 0; x &lt; </w:t>
+      </w:r>
+      <w:proofErr w:type="spellStart"/>
+      <w:r>
+        <w:rPr>
+          <w:rFonts w:ascii="Consolas" w:hAnsi="Consolas" w:cs="Consolas"/>
+          <w:color w:val="000000"/>
+          <w:sz w:val="19"/>
+          <w:szCs w:val="19"/>
+          <w:lang w:val="nl-NL"/>
+        </w:rPr>
+        <w:t>image.getWidth</w:t>
+      </w:r>
+      <w:proofErr w:type="spellEnd"/>
+      <w:r>
+        <w:rPr>
+          <w:rFonts w:ascii="Consolas" w:hAnsi="Consolas" w:cs="Consolas"/>
+          <w:color w:val="000000"/>
+          <w:sz w:val="19"/>
+          <w:szCs w:val="19"/>
+          <w:lang w:val="nl-NL"/>
+        </w:rPr>
+        <w:t>(); x++) {</w:t>
       </w:r>
     </w:p>
     <w:p>
@@ -1530,7 +2700,50 @@
           <w:lang w:val="nl-NL"/>
         </w:rPr>
         <w:tab/>
-        <w:t>for (int y = 0; y &lt; image.getHeight(); y++) {</w:t>
+      </w:r>
+      <w:proofErr w:type="spellStart"/>
+      <w:r>
+        <w:rPr>
+          <w:rFonts w:ascii="Consolas" w:hAnsi="Consolas" w:cs="Consolas"/>
+          <w:color w:val="000000"/>
+          <w:sz w:val="19"/>
+          <w:szCs w:val="19"/>
+          <w:lang w:val="nl-NL"/>
+        </w:rPr>
+        <w:t>for</w:t>
+      </w:r>
+      <w:proofErr w:type="spellEnd"/>
+      <w:r>
+        <w:rPr>
+          <w:rFonts w:ascii="Consolas" w:hAnsi="Consolas" w:cs="Consolas"/>
+          <w:color w:val="000000"/>
+          <w:sz w:val="19"/>
+          <w:szCs w:val="19"/>
+          <w:lang w:val="nl-NL"/>
+        </w:rPr>
+        <w:t xml:space="preserve"> (int y = 0; y &lt; </w:t>
+      </w:r>
+      <w:proofErr w:type="spellStart"/>
+      <w:r>
+        <w:rPr>
+          <w:rFonts w:ascii="Consolas" w:hAnsi="Consolas" w:cs="Consolas"/>
+          <w:color w:val="000000"/>
+          <w:sz w:val="19"/>
+          <w:szCs w:val="19"/>
+          <w:lang w:val="nl-NL"/>
+        </w:rPr>
+        <w:t>image.getHeight</w:t>
+      </w:r>
+      <w:proofErr w:type="spellEnd"/>
+      <w:r>
+        <w:rPr>
+          <w:rFonts w:ascii="Consolas" w:hAnsi="Consolas" w:cs="Consolas"/>
+          <w:color w:val="000000"/>
+          <w:sz w:val="19"/>
+          <w:szCs w:val="19"/>
+          <w:lang w:val="nl-NL"/>
+        </w:rPr>
+        <w:t>(); y++) {</w:t>
       </w:r>
     </w:p>
     <w:p>
@@ -1567,7 +2780,29 @@
           <w:lang w:val="nl-NL"/>
         </w:rPr>
         <w:tab/>
-        <w:t>RGB pixel = image.getPixel(x, y);</w:t>
+        <w:t xml:space="preserve">RGB pixel = </w:t>
+      </w:r>
+      <w:proofErr w:type="spellStart"/>
+      <w:r>
+        <w:rPr>
+          <w:rFonts w:ascii="Consolas" w:hAnsi="Consolas" w:cs="Consolas"/>
+          <w:color w:val="000000"/>
+          <w:sz w:val="19"/>
+          <w:szCs w:val="19"/>
+          <w:lang w:val="nl-NL"/>
+        </w:rPr>
+        <w:t>image.getPixel</w:t>
+      </w:r>
+      <w:proofErr w:type="spellEnd"/>
+      <w:r>
+        <w:rPr>
+          <w:rFonts w:ascii="Consolas" w:hAnsi="Consolas" w:cs="Consolas"/>
+          <w:color w:val="000000"/>
+          <w:sz w:val="19"/>
+          <w:szCs w:val="19"/>
+          <w:lang w:val="nl-NL"/>
+        </w:rPr>
+        <w:t>(x, y);</w:t>
       </w:r>
     </w:p>
     <w:p>
@@ -1613,7 +2848,95 @@
           <w:szCs w:val="19"/>
           <w:lang w:val="nl-NL"/>
         </w:rPr>
-        <w:t>int grayValue = (pixel.r + pixel.g + pixel.b) / 3;</w:t>
+        <w:t xml:space="preserve">int </w:t>
+      </w:r>
+      <w:proofErr w:type="spellStart"/>
+      <w:r>
+        <w:rPr>
+          <w:rFonts w:ascii="Consolas" w:hAnsi="Consolas" w:cs="Consolas"/>
+          <w:color w:val="008000"/>
+          <w:sz w:val="19"/>
+          <w:szCs w:val="19"/>
+          <w:lang w:val="nl-NL"/>
+        </w:rPr>
+        <w:t>grayValue</w:t>
+      </w:r>
+      <w:proofErr w:type="spellEnd"/>
+      <w:r>
+        <w:rPr>
+          <w:rFonts w:ascii="Consolas" w:hAnsi="Consolas" w:cs="Consolas"/>
+          <w:color w:val="008000"/>
+          <w:sz w:val="19"/>
+          <w:szCs w:val="19"/>
+          <w:lang w:val="nl-NL"/>
+        </w:rPr>
+        <w:t xml:space="preserve"> = (</w:t>
+      </w:r>
+      <w:proofErr w:type="spellStart"/>
+      <w:r>
+        <w:rPr>
+          <w:rFonts w:ascii="Consolas" w:hAnsi="Consolas" w:cs="Consolas"/>
+          <w:color w:val="008000"/>
+          <w:sz w:val="19"/>
+          <w:szCs w:val="19"/>
+          <w:lang w:val="nl-NL"/>
+        </w:rPr>
+        <w:t>pixel.r</w:t>
+      </w:r>
+      <w:proofErr w:type="spellEnd"/>
+      <w:r>
+        <w:rPr>
+          <w:rFonts w:ascii="Consolas" w:hAnsi="Consolas" w:cs="Consolas"/>
+          <w:color w:val="008000"/>
+          <w:sz w:val="19"/>
+          <w:szCs w:val="19"/>
+          <w:lang w:val="nl-NL"/>
+        </w:rPr>
+        <w:t xml:space="preserve"> + </w:t>
+      </w:r>
+      <w:proofErr w:type="spellStart"/>
+      <w:r>
+        <w:rPr>
+          <w:rFonts w:ascii="Consolas" w:hAnsi="Consolas" w:cs="Consolas"/>
+          <w:color w:val="008000"/>
+          <w:sz w:val="19"/>
+          <w:szCs w:val="19"/>
+          <w:lang w:val="nl-NL"/>
+        </w:rPr>
+        <w:t>pixel.g</w:t>
+      </w:r>
+      <w:proofErr w:type="spellEnd"/>
+      <w:r>
+        <w:rPr>
+          <w:rFonts w:ascii="Consolas" w:hAnsi="Consolas" w:cs="Consolas"/>
+          <w:color w:val="008000"/>
+          <w:sz w:val="19"/>
+          <w:szCs w:val="19"/>
+          <w:lang w:val="nl-NL"/>
+        </w:rPr>
+        <w:t xml:space="preserve"> + </w:t>
+      </w:r>
+      <w:proofErr w:type="spellStart"/>
+      <w:r>
+        <w:rPr>
+          <w:rFonts w:ascii="Consolas" w:hAnsi="Consolas" w:cs="Consolas"/>
+          <w:color w:val="008000"/>
+          <w:sz w:val="19"/>
+          <w:szCs w:val="19"/>
+          <w:lang w:val="nl-NL"/>
+        </w:rPr>
+        <w:t>pixel.b</w:t>
+      </w:r>
+      <w:proofErr w:type="spellEnd"/>
+      <w:r>
+        <w:rPr>
+          <w:rFonts w:ascii="Consolas" w:hAnsi="Consolas" w:cs="Consolas"/>
+          <w:color w:val="008000"/>
+          <w:sz w:val="19"/>
+          <w:szCs w:val="19"/>
+          <w:lang w:val="nl-NL"/>
+        </w:rPr>
+        <w:t>) / 3;</w:t>
       </w:r>
     </w:p>
     <w:p>
@@ -1650,7 +2973,116 @@
           <w:lang w:val="nl-NL"/>
         </w:rPr>
         <w:tab/>
-        <w:t>IntensityImg-&gt;setPixel(x*image.getHeight() +y,Intensity(grayValue));</w:t>
+      </w:r>
+      <w:proofErr w:type="spellStart"/>
+      <w:r>
+        <w:rPr>
+          <w:rFonts w:ascii="Consolas" w:hAnsi="Consolas" w:cs="Consolas"/>
+          <w:color w:val="000000"/>
+          <w:sz w:val="19"/>
+          <w:szCs w:val="19"/>
+          <w:lang w:val="nl-NL"/>
+        </w:rPr>
+        <w:t>IntensityImg</w:t>
+      </w:r>
+      <w:proofErr w:type="spellEnd"/>
+      <w:r>
+        <w:rPr>
+          <w:rFonts w:ascii="Consolas" w:hAnsi="Consolas" w:cs="Consolas"/>
+          <w:color w:val="000000"/>
+          <w:sz w:val="19"/>
+          <w:szCs w:val="19"/>
+          <w:lang w:val="nl-NL"/>
+        </w:rPr>
+        <w:t>-&gt;</w:t>
+      </w:r>
+      <w:proofErr w:type="spellStart"/>
+      <w:r>
+        <w:rPr>
+          <w:rFonts w:ascii="Consolas" w:hAnsi="Consolas" w:cs="Consolas"/>
+          <w:color w:val="000000"/>
+          <w:sz w:val="19"/>
+          <w:szCs w:val="19"/>
+          <w:lang w:val="nl-NL"/>
+        </w:rPr>
+        <w:t>setPixel</w:t>
+      </w:r>
+      <w:proofErr w:type="spellEnd"/>
+      <w:r>
+        <w:rPr>
+          <w:rFonts w:ascii="Consolas" w:hAnsi="Consolas" w:cs="Consolas"/>
+          <w:color w:val="000000"/>
+          <w:sz w:val="19"/>
+          <w:szCs w:val="19"/>
+          <w:lang w:val="nl-NL"/>
+        </w:rPr>
+        <w:t>(x*</w:t>
+      </w:r>
+      <w:proofErr w:type="spellStart"/>
+      <w:r>
+        <w:rPr>
+          <w:rFonts w:ascii="Consolas" w:hAnsi="Consolas" w:cs="Consolas"/>
+          <w:color w:val="000000"/>
+          <w:sz w:val="19"/>
+          <w:szCs w:val="19"/>
+          <w:lang w:val="nl-NL"/>
+        </w:rPr>
+        <w:t>image.getHeight</w:t>
+      </w:r>
+      <w:proofErr w:type="spellEnd"/>
+      <w:r>
+        <w:rPr>
+          <w:rFonts w:ascii="Consolas" w:hAnsi="Consolas" w:cs="Consolas"/>
+          <w:color w:val="000000"/>
+          <w:sz w:val="19"/>
+          <w:szCs w:val="19"/>
+          <w:lang w:val="nl-NL"/>
+        </w:rPr>
+        <w:t>() +</w:t>
+      </w:r>
+      <w:proofErr w:type="spellStart"/>
+      <w:r>
+        <w:rPr>
+          <w:rFonts w:ascii="Consolas" w:hAnsi="Consolas" w:cs="Consolas"/>
+          <w:color w:val="000000"/>
+          <w:sz w:val="19"/>
+          <w:szCs w:val="19"/>
+          <w:lang w:val="nl-NL"/>
+        </w:rPr>
+        <w:t>y,Intensity</w:t>
+      </w:r>
+      <w:proofErr w:type="spellEnd"/>
+      <w:r>
+        <w:rPr>
+          <w:rFonts w:ascii="Consolas" w:hAnsi="Consolas" w:cs="Consolas"/>
+          <w:color w:val="000000"/>
+          <w:sz w:val="19"/>
+          <w:szCs w:val="19"/>
+          <w:lang w:val="nl-NL"/>
+        </w:rPr>
+        <w:t>(</w:t>
+      </w:r>
+      <w:proofErr w:type="spellStart"/>
+      <w:r>
+        <w:rPr>
+          <w:rFonts w:ascii="Consolas" w:hAnsi="Consolas" w:cs="Consolas"/>
+          <w:color w:val="000000"/>
+          <w:sz w:val="19"/>
+          <w:szCs w:val="19"/>
+          <w:lang w:val="nl-NL"/>
+        </w:rPr>
+        <w:t>grayValue</w:t>
+      </w:r>
+      <w:proofErr w:type="spellEnd"/>
+      <w:r>
+        <w:rPr>
+          <w:rFonts w:ascii="Consolas" w:hAnsi="Consolas" w:cs="Consolas"/>
+          <w:color w:val="000000"/>
+          <w:sz w:val="19"/>
+          <w:szCs w:val="19"/>
+          <w:lang w:val="nl-NL"/>
+        </w:rPr>
+        <w:t>));</w:t>
       </w:r>
     </w:p>
     <w:p>
@@ -1727,51 +3159,119 @@
       <w:pPr>
         <w:pStyle w:val="Kop2"/>
         <w:rPr>
-          <w:lang w:val="nl-NL"/>
-        </w:rPr>
-      </w:pPr>
-      <w:r>
-        <w:rPr>
-          <w:lang w:val="nl-NL"/>
-        </w:rPr>
-        <w:t>E</w:t>
-      </w:r>
-      <w:r>
-        <w:rPr>
-          <w:lang w:val="nl-NL"/>
-        </w:rPr>
-        <w:t>valuatie</w:t>
-      </w:r>
-    </w:p>
-    <w:p>
-      <w:pPr>
-        <w:rPr>
-          <w:lang w:val="nl-NL"/>
-        </w:rPr>
-      </w:pPr>
-      <w:r>
-        <w:rPr>
+          <w:color w:val="92D050"/>
+          <w:lang w:val="nl-NL"/>
+        </w:rPr>
+      </w:pPr>
+      <w:r>
+        <w:rPr>
+          <w:color w:val="92D050"/>
+          <w:lang w:val="nl-NL"/>
+        </w:rPr>
+        <w:t>Evaluatie</w:t>
+      </w:r>
+    </w:p>
+    <w:p>
+      <w:pPr>
+        <w:rPr>
+          <w:sz w:val="22"/>
+          <w:lang w:val="nl-NL"/>
+        </w:rPr>
+      </w:pPr>
+      <w:r>
+        <w:rPr>
+          <w:sz w:val="22"/>
           <w:lang w:val="nl-NL"/>
         </w:rPr>
         <w:t xml:space="preserve">De </w:t>
       </w:r>
       <w:r>
         <w:rPr>
+          <w:sz w:val="22"/>
           <w:lang w:val="nl-NL"/>
         </w:rPr>
         <w:t xml:space="preserve">tijd die het algoritme </w:t>
       </w:r>
       <w:r>
         <w:rPr>
+          <w:sz w:val="22"/>
           <w:lang w:val="nl-NL"/>
         </w:rPr>
         <w:t xml:space="preserve">in beslag neemt om een image om te zetten zal gemeten </w:t>
       </w:r>
       <w:r>
         <w:rPr>
-          <w:lang w:val="nl-NL"/>
-        </w:rPr>
-        <w:t>worden over 100000 iteraties. Verder wordt de kwaliteit van de image vergelijken met het menselijk oog, en zal er gekeken worden of de afbeelding bruikbaar is in vervolg stappen van het face-recognition process.</w:t>
+          <w:sz w:val="22"/>
+          <w:lang w:val="nl-NL"/>
+        </w:rPr>
+        <w:t>worden over 100000 iteraties. Verder wordt de kwaliteit van de i</w:t>
+      </w:r>
+      <w:r>
+        <w:rPr>
+          <w:sz w:val="22"/>
+          <w:lang w:val="nl-NL"/>
+        </w:rPr>
+        <w:t>mage vergeleken met het menselijk oog en</w:t>
+      </w:r>
+      <w:r>
+        <w:rPr>
+          <w:sz w:val="22"/>
+          <w:lang w:val="nl-NL"/>
+        </w:rPr>
+        <w:t xml:space="preserve"> </w:t>
+      </w:r>
+      <w:r>
+        <w:rPr>
+          <w:sz w:val="22"/>
+          <w:lang w:val="nl-NL"/>
+        </w:rPr>
+        <w:t>zal er gekeken worden of de afbeelding bruikbaar is in vervolg stappen v</w:t>
+      </w:r>
+      <w:r>
+        <w:rPr>
+          <w:sz w:val="22"/>
+          <w:lang w:val="nl-NL"/>
+        </w:rPr>
+        <w:t>an het face-</w:t>
+      </w:r>
+      <w:proofErr w:type="spellStart"/>
+      <w:r>
+        <w:rPr>
+          <w:sz w:val="22"/>
+          <w:lang w:val="nl-NL"/>
+        </w:rPr>
+        <w:t>recognition</w:t>
+      </w:r>
+      <w:proofErr w:type="spellEnd"/>
+      <w:r>
+        <w:rPr>
+          <w:sz w:val="22"/>
+          <w:lang w:val="nl-NL"/>
+        </w:rPr>
+        <w:t xml:space="preserve"> </w:t>
+      </w:r>
+      <w:proofErr w:type="spellStart"/>
+      <w:r>
+        <w:rPr>
+          <w:sz w:val="22"/>
+          <w:lang w:val="nl-NL"/>
+        </w:rPr>
+        <w:t>process</w:t>
+      </w:r>
+      <w:proofErr w:type="spellEnd"/>
+      <w:r>
+        <w:rPr>
+          <w:sz w:val="22"/>
+          <w:lang w:val="nl-NL"/>
+        </w:rPr>
+        <w:t>.</w:t>
+      </w:r>
+      <w:r>
+        <w:rPr>
+          <w:sz w:val="22"/>
+          <w:lang w:val="nl-NL"/>
+        </w:rPr>
+        <w:t xml:space="preserve"> Ook zal er een histogram van de afbeeldingen bijgevoegd zijn.</w:t>
       </w:r>
     </w:p>
     <w:sectPr>

</xml_diff>